<commit_message>
Feladatspecifikáció v2 - update
</commit_message>
<xml_diff>
--- a/[Developer]/Feladatspecifikáció v2.docx
+++ b/[Developer]/Feladatspecifikáció v2.docx
@@ -134,26 +134,12 @@
         <w:rPr>
           <w:sz w:val="28"/>
         </w:rPr>
-        <w:t xml:space="preserve">, </w:t>
-      </w:r>
-      <w:proofErr w:type="spellStart"/>
-      <w:r>
-        <w:rPr>
-          <w:sz w:val="28"/>
-        </w:rPr>
-        <w:t>Benyeda</w:t>
-      </w:r>
-      <w:proofErr w:type="spellEnd"/>
-      <w:r>
-        <w:rPr>
-          <w:sz w:val="28"/>
-        </w:rPr>
-        <w:t xml:space="preserve"> Gábor</w:t>
+        <w:t>, Benyeda Gábor</w:t>
       </w:r>
     </w:p>
     <w:p>
       <w:pPr>
-        <w:spacing w:after="0"/>
+        <w:spacing w:after="60"/>
         <w:rPr>
           <w:sz w:val="28"/>
           <w:u w:val="single"/>
@@ -166,13 +152,6 @@
         </w:rPr>
         <w:t>Rövid ismertetés</w:t>
       </w:r>
-      <w:r>
-        <w:rPr>
-          <w:sz w:val="28"/>
-          <w:u w:val="single"/>
-        </w:rPr>
-        <w:t>:</w:t>
-      </w:r>
     </w:p>
     <w:p>
       <w:pPr>
@@ -186,7 +165,38 @@
         <w:rPr>
           <w:sz w:val="24"/>
         </w:rPr>
-        <w:t>Egy olyan webalkalmazás létrehozása, amely összeköti a zálogháztulajdonosokat a potenciális ügyfeleikkel, valamint lehetőséget kínál az ügyfelek számára, hogy egyszerre több zálogház kínálatában keressenek olyan termékeket, amelyeket meg szeretnének vásárolni.</w:t>
+        <w:t>Egy olyan webalkalmazá</w:t>
+      </w:r>
+      <w:r>
+        <w:rPr>
+          <w:sz w:val="24"/>
+        </w:rPr>
+        <w:t>s</w:t>
+      </w:r>
+      <w:r>
+        <w:rPr>
+          <w:sz w:val="24"/>
+        </w:rPr>
+        <w:t>, amely összeköti a zálogháztulajdonosokat a potenciális ügyfeleikkel, valamint lehetőséget kínál az ügyfelek számára, hogy egyszerre több zálogház kínálatában keressenek olyan termékeket, amelyeket meg szeretnének vásárolni.</w:t>
+      </w:r>
+    </w:p>
+    <w:p>
+      <w:pPr>
+        <w:spacing w:after="60"/>
+        <w:jc w:val="both"/>
+        <w:rPr>
+          <w:sz w:val="28"/>
+          <w:szCs w:val="28"/>
+          <w:u w:val="single"/>
+        </w:rPr>
+      </w:pPr>
+      <w:r>
+        <w:rPr>
+          <w:sz w:val="28"/>
+          <w:szCs w:val="28"/>
+          <w:u w:val="single"/>
+        </w:rPr>
+        <w:t>A szoftver célja</w:t>
       </w:r>
     </w:p>
     <w:p>
@@ -207,22 +217,14 @@
         <w:rPr>
           <w:sz w:val="24"/>
         </w:rPr>
-        <w:t xml:space="preserve">gy letisztult és átlátható </w:t>
-      </w:r>
-      <w:proofErr w:type="spellStart"/>
-      <w:r>
-        <w:rPr>
-          <w:sz w:val="24"/>
-        </w:rPr>
-        <w:t>felületet</w:t>
+        <w:t>gy letisztult és átlátható felülete</w:t>
       </w:r>
       <w:r>
         <w:rPr>
           <w:sz w:val="24"/>
         </w:rPr>
-        <w:t>et</w:t>
+        <w:t>t</w:t>
       </w:r>
-      <w:proofErr w:type="spellEnd"/>
       <w:r>
         <w:rPr>
           <w:sz w:val="24"/>
@@ -241,18 +243,27 @@
         </w:rPr>
         <w:t xml:space="preserve"> a zálogházak menedzselésére és a zálogházakból történő online vásárlásokra, illetve kölcsönfelvételekre.</w:t>
       </w:r>
+      <w:r>
+        <w:rPr>
+          <w:sz w:val="24"/>
+        </w:rPr>
+        <w:t xml:space="preserve"> Egyszerre hivatott ügyfeleket vonzani a zálogháztulajdonosok online, illetve fizikai üzleteibe, és lehetőséget kínálni minden vásárló számára, hogy a zálogházak hatalmas nagy tengerében megtalálja az igényeinek leginkább megfelelő megvásárolható termékeket, illetve igénybe vehető szolgáltatásokat.</w:t>
+      </w:r>
     </w:p>
     <w:p>
       <w:pPr>
+        <w:spacing w:after="60"/>
         <w:rPr>
           <w:sz w:val="28"/>
           <w:szCs w:val="28"/>
+          <w:u w:val="single"/>
         </w:rPr>
       </w:pPr>
       <w:r>
         <w:rPr>
           <w:sz w:val="28"/>
           <w:szCs w:val="28"/>
+          <w:u w:val="single"/>
         </w:rPr>
         <w:t>Műszaki megvalósítás</w:t>
       </w:r>
@@ -308,28 +319,3664 @@
     <w:p/>
     <w:p>
       <w:pPr>
+        <w:spacing w:after="120"/>
+        <w:jc w:val="center"/>
         <w:rPr>
-          <w:sz w:val="28"/>
-          <w:szCs w:val="28"/>
+          <w:sz w:val="44"/>
+          <w:szCs w:val="44"/>
         </w:rPr>
       </w:pPr>
       <w:r>
         <w:rPr>
-          <w:sz w:val="28"/>
-          <w:szCs w:val="28"/>
+          <w:sz w:val="44"/>
+          <w:szCs w:val="44"/>
         </w:rPr>
-        <w:t>A program alkotóelemei</w:t>
+        <w:t>Főbb funkciók</w:t>
+      </w:r>
+    </w:p>
+    <w:tbl>
+      <w:tblPr>
+        <w:tblStyle w:val="Rcsostblzat"/>
+        <w:tblW w:w="9062" w:type="dxa"/>
+        <w:tblInd w:w="5" w:type="dxa"/>
+        <w:tblLayout w:type="fixed"/>
+        <w:tblLook w:val="04A0" w:firstRow="1" w:lastRow="0" w:firstColumn="1" w:lastColumn="0" w:noHBand="0" w:noVBand="1"/>
+      </w:tblPr>
+      <w:tblGrid>
+        <w:gridCol w:w="4532"/>
+        <w:gridCol w:w="4530"/>
+      </w:tblGrid>
+      <w:tr>
+        <w:tc>
+          <w:tcPr>
+            <w:tcW w:w="4531" w:type="dxa"/>
+            <w:tcBorders>
+              <w:top w:val="nil"/>
+              <w:left w:val="nil"/>
+              <w:bottom w:val="nil"/>
+            </w:tcBorders>
+          </w:tcPr>
+          <w:p>
+            <w:pPr>
+              <w:spacing w:line="240" w:lineRule="auto"/>
+              <w:jc w:val="center"/>
+              <w:rPr>
+                <w:sz w:val="36"/>
+                <w:szCs w:val="40"/>
+                <w:u w:val="single"/>
+              </w:rPr>
+            </w:pPr>
+            <w:r>
+              <w:rPr>
+                <w:rFonts w:eastAsia="Calibri"/>
+                <w:sz w:val="36"/>
+                <w:szCs w:val="40"/>
+                <w:u w:val="single"/>
+              </w:rPr>
+              <w:t>Zálogosok számára</w:t>
+            </w:r>
+          </w:p>
+          <w:p>
+            <w:pPr>
+              <w:pStyle w:val="Listaszerbekezds"/>
+              <w:numPr>
+                <w:ilvl w:val="0"/>
+                <w:numId w:val="5"/>
+              </w:numPr>
+              <w:spacing w:after="0" w:line="240" w:lineRule="auto"/>
+              <w:rPr>
+                <w:sz w:val="24"/>
+              </w:rPr>
+            </w:pPr>
+            <w:r>
+              <w:rPr>
+                <w:rFonts w:eastAsia="Calibri"/>
+                <w:sz w:val="24"/>
+              </w:rPr>
+              <w:t>Saját Zálogos fiók létrehozása és annak akármilyen méretű eszközön történő elérése</w:t>
+            </w:r>
+          </w:p>
+          <w:p>
+            <w:pPr>
+              <w:pStyle w:val="Listaszerbekezds"/>
+              <w:numPr>
+                <w:ilvl w:val="0"/>
+                <w:numId w:val="5"/>
+              </w:numPr>
+              <w:spacing w:after="0" w:line="240" w:lineRule="auto"/>
+              <w:rPr>
+                <w:sz w:val="24"/>
+              </w:rPr>
+            </w:pPr>
+            <w:r>
+              <w:rPr>
+                <w:rFonts w:eastAsia="Calibri"/>
+                <w:sz w:val="24"/>
+              </w:rPr>
+              <w:t>Ügyfelek nyilvántartása</w:t>
+            </w:r>
+          </w:p>
+          <w:p>
+            <w:pPr>
+              <w:pStyle w:val="Listaszerbekezds"/>
+              <w:numPr>
+                <w:ilvl w:val="0"/>
+                <w:numId w:val="5"/>
+              </w:numPr>
+              <w:spacing w:after="0" w:line="240" w:lineRule="auto"/>
+              <w:rPr>
+                <w:sz w:val="24"/>
+              </w:rPr>
+            </w:pPr>
+            <w:r>
+              <w:rPr>
+                <w:rFonts w:eastAsia="Calibri"/>
+                <w:sz w:val="24"/>
+              </w:rPr>
+              <w:t>Zálogtárgyak rendszerezése</w:t>
+            </w:r>
+          </w:p>
+          <w:p>
+            <w:pPr>
+              <w:pStyle w:val="Listaszerbekezds"/>
+              <w:numPr>
+                <w:ilvl w:val="0"/>
+                <w:numId w:val="5"/>
+              </w:numPr>
+              <w:spacing w:after="0" w:line="240" w:lineRule="auto"/>
+              <w:rPr>
+                <w:sz w:val="24"/>
+              </w:rPr>
+            </w:pPr>
+            <w:r>
+              <w:rPr>
+                <w:rFonts w:eastAsia="Calibri"/>
+                <w:sz w:val="24"/>
+              </w:rPr>
+              <w:t>Ügyfeleik adósságainak kezelése</w:t>
+            </w:r>
+          </w:p>
+          <w:p>
+            <w:pPr>
+              <w:pStyle w:val="Listaszerbekezds"/>
+              <w:numPr>
+                <w:ilvl w:val="0"/>
+                <w:numId w:val="5"/>
+              </w:numPr>
+              <w:spacing w:after="0" w:line="240" w:lineRule="auto"/>
+              <w:rPr>
+                <w:sz w:val="24"/>
+              </w:rPr>
+            </w:pPr>
+            <w:r>
+              <w:rPr>
+                <w:rFonts w:eastAsia="Calibri"/>
+                <w:sz w:val="24"/>
+              </w:rPr>
+              <w:t>Lejárt hitelek zálogtárgyainak értékesítése</w:t>
+            </w:r>
+          </w:p>
+          <w:p>
+            <w:pPr>
+              <w:pStyle w:val="Listaszerbekezds"/>
+              <w:numPr>
+                <w:ilvl w:val="0"/>
+                <w:numId w:val="5"/>
+              </w:numPr>
+              <w:spacing w:after="360" w:line="240" w:lineRule="auto"/>
+              <w:rPr>
+                <w:sz w:val="24"/>
+              </w:rPr>
+            </w:pPr>
+            <w:r>
+              <w:rPr>
+                <w:rFonts w:eastAsia="Calibri"/>
+                <w:sz w:val="24"/>
+              </w:rPr>
+              <w:t>Pénzügyi egyenleg nyomon követése</w:t>
+            </w:r>
+          </w:p>
+          <w:p>
+            <w:pPr>
+              <w:pStyle w:val="Listaszerbekezds"/>
+              <w:numPr>
+                <w:ilvl w:val="0"/>
+                <w:numId w:val="5"/>
+              </w:numPr>
+              <w:spacing w:after="360" w:line="240" w:lineRule="auto"/>
+              <w:rPr>
+                <w:sz w:val="24"/>
+              </w:rPr>
+            </w:pPr>
+            <w:r>
+              <w:rPr>
+                <w:rFonts w:eastAsia="Calibri"/>
+                <w:sz w:val="24"/>
+              </w:rPr>
+              <w:t>Levelek küldése és fogadása</w:t>
+            </w:r>
+          </w:p>
+        </w:tc>
+        <w:tc>
+          <w:tcPr>
+            <w:tcW w:w="4530" w:type="dxa"/>
+            <w:tcBorders>
+              <w:top w:val="nil"/>
+              <w:bottom w:val="nil"/>
+              <w:right w:val="nil"/>
+            </w:tcBorders>
+          </w:tcPr>
+          <w:p>
+            <w:pPr>
+              <w:spacing w:line="240" w:lineRule="auto"/>
+              <w:jc w:val="center"/>
+              <w:rPr>
+                <w:sz w:val="36"/>
+                <w:szCs w:val="40"/>
+                <w:u w:val="single"/>
+              </w:rPr>
+            </w:pPr>
+            <w:r>
+              <w:rPr>
+                <w:rFonts w:eastAsia="Calibri"/>
+                <w:sz w:val="36"/>
+                <w:szCs w:val="40"/>
+                <w:u w:val="single"/>
+              </w:rPr>
+              <w:t>Ügyfelek számára</w:t>
+            </w:r>
+          </w:p>
+          <w:p>
+            <w:pPr>
+              <w:pStyle w:val="Listaszerbekezds"/>
+              <w:numPr>
+                <w:ilvl w:val="0"/>
+                <w:numId w:val="6"/>
+              </w:numPr>
+              <w:rPr>
+                <w:sz w:val="24"/>
+                <w:szCs w:val="24"/>
+              </w:rPr>
+            </w:pPr>
+            <w:r>
+              <w:rPr>
+                <w:rFonts w:eastAsia="Calibri"/>
+                <w:sz w:val="24"/>
+                <w:szCs w:val="24"/>
+              </w:rPr>
+              <w:t>Saját Ügyfél fiók létrehozása és annak akármilyen méretű eszközön történő elérése</w:t>
+            </w:r>
+          </w:p>
+          <w:p>
+            <w:pPr>
+              <w:pStyle w:val="Listaszerbekezds"/>
+              <w:numPr>
+                <w:ilvl w:val="0"/>
+                <w:numId w:val="6"/>
+              </w:numPr>
+              <w:spacing w:after="0" w:line="240" w:lineRule="auto"/>
+              <w:rPr>
+                <w:sz w:val="24"/>
+                <w:szCs w:val="24"/>
+              </w:rPr>
+            </w:pPr>
+            <w:r>
+              <w:rPr>
+                <w:rFonts w:eastAsia="Calibri"/>
+                <w:sz w:val="24"/>
+                <w:szCs w:val="24"/>
+              </w:rPr>
+              <w:t>Különféle zálogházak kínálatainak megtekintése</w:t>
+            </w:r>
+          </w:p>
+          <w:p>
+            <w:pPr>
+              <w:pStyle w:val="Listaszerbekezds"/>
+              <w:numPr>
+                <w:ilvl w:val="0"/>
+                <w:numId w:val="6"/>
+              </w:numPr>
+              <w:spacing w:after="0" w:line="240" w:lineRule="auto"/>
+              <w:rPr>
+                <w:sz w:val="24"/>
+                <w:szCs w:val="24"/>
+              </w:rPr>
+            </w:pPr>
+            <w:r>
+              <w:rPr>
+                <w:rFonts w:eastAsia="Calibri"/>
+                <w:sz w:val="24"/>
+                <w:szCs w:val="24"/>
+              </w:rPr>
+              <w:t>Termékek vásárlása</w:t>
+            </w:r>
+          </w:p>
+          <w:p>
+            <w:pPr>
+              <w:pStyle w:val="Listaszerbekezds"/>
+              <w:numPr>
+                <w:ilvl w:val="0"/>
+                <w:numId w:val="6"/>
+              </w:numPr>
+              <w:spacing w:after="0" w:line="240" w:lineRule="auto"/>
+              <w:rPr>
+                <w:sz w:val="24"/>
+                <w:szCs w:val="24"/>
+              </w:rPr>
+            </w:pPr>
+            <w:r>
+              <w:rPr>
+                <w:rFonts w:eastAsia="Calibri"/>
+                <w:sz w:val="24"/>
+                <w:szCs w:val="24"/>
+              </w:rPr>
+              <w:t>Zálogtárgy-alapú kölcsönfelvétel részleteinek megtárgyalása</w:t>
+            </w:r>
+          </w:p>
+          <w:p>
+            <w:pPr>
+              <w:pStyle w:val="Listaszerbekezds"/>
+              <w:numPr>
+                <w:ilvl w:val="0"/>
+                <w:numId w:val="6"/>
+              </w:numPr>
+              <w:spacing w:after="0" w:line="240" w:lineRule="auto"/>
+              <w:rPr>
+                <w:sz w:val="24"/>
+                <w:szCs w:val="24"/>
+              </w:rPr>
+            </w:pPr>
+            <w:r>
+              <w:rPr>
+                <w:rFonts w:eastAsia="Calibri"/>
+                <w:sz w:val="24"/>
+                <w:szCs w:val="24"/>
+              </w:rPr>
+              <w:t>Levelek küldése és fogadása</w:t>
+            </w:r>
+          </w:p>
+        </w:tc>
+      </w:tr>
+    </w:tbl>
+    <w:p>
+      <w:pPr>
+        <w:spacing w:after="240"/>
+        <w:jc w:val="center"/>
+        <w:rPr>
+          <w:sz w:val="48"/>
+          <w:szCs w:val="48"/>
+        </w:rPr>
+      </w:pPr>
+      <w:r>
+        <w:rPr>
+          <w:sz w:val="48"/>
+          <w:szCs w:val="48"/>
+        </w:rPr>
+        <w:lastRenderedPageBreak/>
+        <w:t>A kezelőfelület felépítése</w:t>
       </w:r>
     </w:p>
     <w:p>
+      <w:pPr>
+        <w:spacing w:after="0"/>
+      </w:pPr>
+    </w:p>
+    <w:tbl>
+      <w:tblPr>
+        <w:tblStyle w:val="Rcsostblzat"/>
+        <w:tblW w:w="9298" w:type="dxa"/>
+        <w:tblInd w:w="441" w:type="dxa"/>
+        <w:tblLayout w:type="fixed"/>
+        <w:tblCellMar>
+          <w:left w:w="567" w:type="dxa"/>
+        </w:tblCellMar>
+        <w:tblLook w:val="04A0" w:firstRow="1" w:lastRow="0" w:firstColumn="1" w:lastColumn="0" w:noHBand="0" w:noVBand="1"/>
+      </w:tblPr>
+      <w:tblGrid>
+        <w:gridCol w:w="4593"/>
+        <w:gridCol w:w="4705"/>
+      </w:tblGrid>
+      <w:tr>
+        <w:tc>
+          <w:tcPr>
+            <w:tcW w:w="4593" w:type="dxa"/>
+            <w:tcBorders>
+              <w:top w:val="nil"/>
+              <w:left w:val="nil"/>
+              <w:bottom w:val="nil"/>
+            </w:tcBorders>
+          </w:tcPr>
+          <w:p>
+            <w:pPr>
+              <w:spacing w:after="0" w:line="240" w:lineRule="auto"/>
+              <w:ind w:left="-567"/>
+              <w:jc w:val="center"/>
+              <w:rPr>
+                <w:rFonts w:ascii="Calibri" w:eastAsia="Calibri" w:hAnsi="Calibri"/>
+                <w:sz w:val="36"/>
+                <w:szCs w:val="36"/>
+              </w:rPr>
+            </w:pPr>
+            <w:r>
+              <w:rPr>
+                <w:rFonts w:eastAsia="Calibri"/>
+                <w:sz w:val="36"/>
+                <w:szCs w:val="36"/>
+                <w:u w:val="single"/>
+              </w:rPr>
+              <w:t>Zálogosok számára</w:t>
+            </w:r>
+          </w:p>
+        </w:tc>
+        <w:tc>
+          <w:tcPr>
+            <w:tcW w:w="4705" w:type="dxa"/>
+            <w:tcBorders>
+              <w:top w:val="nil"/>
+              <w:bottom w:val="nil"/>
+              <w:right w:val="nil"/>
+            </w:tcBorders>
+          </w:tcPr>
+          <w:p>
+            <w:pPr>
+              <w:spacing w:line="240" w:lineRule="auto"/>
+              <w:ind w:left="624" w:right="624"/>
+              <w:jc w:val="center"/>
+              <w:rPr>
+                <w:rFonts w:ascii="Calibri" w:eastAsia="Calibri" w:hAnsi="Calibri"/>
+                <w:sz w:val="36"/>
+                <w:szCs w:val="36"/>
+              </w:rPr>
+            </w:pPr>
+            <w:r>
+              <w:rPr>
+                <w:rFonts w:eastAsia="Calibri"/>
+                <w:sz w:val="36"/>
+                <w:szCs w:val="36"/>
+                <w:u w:val="single"/>
+              </w:rPr>
+              <w:t>Ügyfelek számára</w:t>
+            </w:r>
+          </w:p>
+        </w:tc>
+      </w:tr>
+      <w:tr>
+        <w:tc>
+          <w:tcPr>
+            <w:tcW w:w="9298" w:type="dxa"/>
+            <w:gridSpan w:val="2"/>
+            <w:tcBorders>
+              <w:top w:val="nil"/>
+              <w:left w:val="nil"/>
+              <w:bottom w:val="nil"/>
+              <w:right w:val="nil"/>
+            </w:tcBorders>
+          </w:tcPr>
+          <w:p>
+            <w:pPr>
+              <w:spacing w:before="240" w:after="60" w:line="240" w:lineRule="auto"/>
+              <w:ind w:left="-578" w:firstLine="11"/>
+              <w:jc w:val="center"/>
+              <w:rPr>
+                <w:b/>
+                <w:bCs/>
+                <w:sz w:val="36"/>
+                <w:szCs w:val="36"/>
+              </w:rPr>
+            </w:pPr>
+            <w:r>
+              <w:rPr>
+                <w:rFonts w:eastAsia="Calibri"/>
+                <w:b/>
+                <w:bCs/>
+                <w:sz w:val="36"/>
+                <w:szCs w:val="36"/>
+              </w:rPr>
+              <w:t>Fejléc tartalma</w:t>
+            </w:r>
+          </w:p>
+          <w:p>
+            <w:pPr>
+              <w:numPr>
+                <w:ilvl w:val="0"/>
+                <w:numId w:val="8"/>
+              </w:numPr>
+              <w:spacing w:after="0" w:line="240" w:lineRule="auto"/>
+              <w:rPr>
+                <w:rFonts w:ascii="Calibri" w:eastAsia="Calibri" w:hAnsi="Calibri"/>
+                <w:sz w:val="24"/>
+                <w:szCs w:val="24"/>
+              </w:rPr>
+            </w:pPr>
+            <w:r>
+              <w:rPr>
+                <w:rFonts w:eastAsia="Calibri"/>
+                <w:sz w:val="24"/>
+                <w:szCs w:val="24"/>
+              </w:rPr>
+              <w:t>Logó és „</w:t>
+            </w:r>
+            <w:proofErr w:type="spellStart"/>
+            <w:r>
+              <w:rPr>
+                <w:rFonts w:eastAsia="Calibri"/>
+                <w:sz w:val="24"/>
+                <w:szCs w:val="24"/>
+              </w:rPr>
+              <w:t>PawnHub</w:t>
+            </w:r>
+            <w:proofErr w:type="spellEnd"/>
+            <w:r>
+              <w:rPr>
+                <w:rFonts w:eastAsia="Calibri"/>
+                <w:sz w:val="24"/>
+                <w:szCs w:val="24"/>
+              </w:rPr>
+              <w:t>” felirat</w:t>
+            </w:r>
+          </w:p>
+          <w:p>
+            <w:pPr>
+              <w:numPr>
+                <w:ilvl w:val="0"/>
+                <w:numId w:val="8"/>
+              </w:numPr>
+              <w:spacing w:after="0" w:line="240" w:lineRule="auto"/>
+              <w:rPr>
+                <w:rFonts w:ascii="Calibri" w:eastAsia="Calibri" w:hAnsi="Calibri"/>
+                <w:sz w:val="24"/>
+                <w:szCs w:val="24"/>
+              </w:rPr>
+            </w:pPr>
+            <w:r>
+              <w:rPr>
+                <w:rFonts w:eastAsia="Calibri"/>
+                <w:sz w:val="24"/>
+                <w:szCs w:val="24"/>
+              </w:rPr>
+              <w:t>Üzenetek ikon</w:t>
+            </w:r>
+          </w:p>
+          <w:p>
+            <w:pPr>
+              <w:pStyle w:val="Listaszerbekezds"/>
+              <w:numPr>
+                <w:ilvl w:val="1"/>
+                <w:numId w:val="8"/>
+              </w:numPr>
+              <w:spacing w:after="0" w:line="240" w:lineRule="auto"/>
+              <w:rPr>
+                <w:rFonts w:ascii="Calibri" w:eastAsia="Calibri" w:hAnsi="Calibri"/>
+                <w:sz w:val="24"/>
+                <w:szCs w:val="24"/>
+              </w:rPr>
+            </w:pPr>
+            <w:r>
+              <w:rPr>
+                <w:rFonts w:eastAsia="Calibri"/>
+                <w:sz w:val="24"/>
+                <w:szCs w:val="24"/>
+              </w:rPr>
+              <w:t>Rákattintást követően az Üzenetek oldalra navigálja a felhasználót</w:t>
+            </w:r>
+          </w:p>
+          <w:p>
+            <w:pPr>
+              <w:numPr>
+                <w:ilvl w:val="0"/>
+                <w:numId w:val="8"/>
+              </w:numPr>
+              <w:spacing w:after="0" w:line="240" w:lineRule="auto"/>
+              <w:rPr>
+                <w:rFonts w:ascii="Calibri" w:eastAsia="Calibri" w:hAnsi="Calibri"/>
+                <w:sz w:val="24"/>
+                <w:szCs w:val="24"/>
+              </w:rPr>
+            </w:pPr>
+            <w:r>
+              <w:rPr>
+                <w:rFonts w:eastAsia="Calibri"/>
+                <w:sz w:val="24"/>
+                <w:szCs w:val="24"/>
+              </w:rPr>
+              <w:t>A felhasználó neve és profilképe</w:t>
+            </w:r>
+          </w:p>
+          <w:p>
+            <w:pPr>
+              <w:numPr>
+                <w:ilvl w:val="1"/>
+                <w:numId w:val="8"/>
+              </w:numPr>
+              <w:spacing w:after="360" w:line="240" w:lineRule="auto"/>
+              <w:ind w:left="1077" w:hanging="357"/>
+              <w:rPr>
+                <w:rFonts w:ascii="Calibri" w:eastAsia="Calibri" w:hAnsi="Calibri"/>
+                <w:sz w:val="24"/>
+                <w:szCs w:val="24"/>
+              </w:rPr>
+            </w:pPr>
+            <w:r>
+              <w:rPr>
+                <w:rFonts w:eastAsia="Calibri"/>
+                <w:sz w:val="24"/>
+                <w:szCs w:val="24"/>
+              </w:rPr>
+              <w:t>Rákattintást követően megjelennek a fiók részletesebb adatai</w:t>
+            </w:r>
+          </w:p>
+          <w:p>
+            <w:pPr>
+              <w:spacing w:after="0" w:line="240" w:lineRule="auto"/>
+              <w:ind w:left="-567"/>
+              <w:jc w:val="center"/>
+              <w:rPr>
+                <w:b/>
+                <w:bCs/>
+                <w:sz w:val="36"/>
+                <w:szCs w:val="36"/>
+              </w:rPr>
+            </w:pPr>
+            <w:r>
+              <w:rPr>
+                <w:rFonts w:eastAsia="Calibri"/>
+                <w:b/>
+                <w:bCs/>
+                <w:sz w:val="36"/>
+                <w:szCs w:val="36"/>
+              </w:rPr>
+              <w:t>Főoldal</w:t>
+            </w:r>
+          </w:p>
+          <w:p>
+            <w:pPr>
+              <w:spacing w:after="120" w:line="240" w:lineRule="auto"/>
+              <w:rPr>
+                <w:sz w:val="24"/>
+                <w:szCs w:val="24"/>
+              </w:rPr>
+            </w:pPr>
+            <w:r>
+              <w:rPr>
+                <w:rFonts w:eastAsia="Calibri"/>
+                <w:sz w:val="24"/>
+                <w:szCs w:val="24"/>
+              </w:rPr>
+              <w:t>A főoldalon nagy méretű navigációs gombok találhatók, amelyek a különféle funkciókat ellátó aloldalakra vezetik el a felhasználót.</w:t>
+            </w:r>
+          </w:p>
+        </w:tc>
+      </w:tr>
+      <w:tr>
+        <w:tc>
+          <w:tcPr>
+            <w:tcW w:w="4593" w:type="dxa"/>
+            <w:tcBorders>
+              <w:top w:val="nil"/>
+              <w:left w:val="nil"/>
+              <w:bottom w:val="nil"/>
+            </w:tcBorders>
+          </w:tcPr>
+          <w:p>
+            <w:pPr>
+              <w:spacing w:after="0" w:line="240" w:lineRule="auto"/>
+              <w:rPr>
+                <w:sz w:val="24"/>
+                <w:szCs w:val="24"/>
+              </w:rPr>
+            </w:pPr>
+            <w:r>
+              <w:rPr>
+                <w:rFonts w:eastAsia="Calibri"/>
+                <w:sz w:val="24"/>
+                <w:szCs w:val="24"/>
+                <w:u w:val="single"/>
+              </w:rPr>
+              <w:t>Felkínált navigációs gombok:</w:t>
+            </w:r>
+          </w:p>
+          <w:p>
+            <w:pPr>
+              <w:pStyle w:val="Listaszerbekezds"/>
+              <w:numPr>
+                <w:ilvl w:val="0"/>
+                <w:numId w:val="3"/>
+              </w:numPr>
+              <w:spacing w:after="0" w:line="240" w:lineRule="auto"/>
+              <w:rPr>
+                <w:sz w:val="24"/>
+                <w:szCs w:val="24"/>
+              </w:rPr>
+            </w:pPr>
+            <w:r>
+              <w:rPr>
+                <w:rFonts w:eastAsia="Calibri"/>
+                <w:sz w:val="24"/>
+                <w:szCs w:val="24"/>
+              </w:rPr>
+              <w:t>Zálogtárgyak</w:t>
+            </w:r>
+          </w:p>
+          <w:p>
+            <w:pPr>
+              <w:pStyle w:val="Listaszerbekezds"/>
+              <w:numPr>
+                <w:ilvl w:val="0"/>
+                <w:numId w:val="3"/>
+              </w:numPr>
+              <w:spacing w:after="0" w:line="240" w:lineRule="auto"/>
+              <w:rPr>
+                <w:sz w:val="24"/>
+                <w:szCs w:val="24"/>
+              </w:rPr>
+            </w:pPr>
+            <w:r>
+              <w:rPr>
+                <w:rFonts w:eastAsia="Calibri"/>
+                <w:sz w:val="24"/>
+                <w:szCs w:val="24"/>
+              </w:rPr>
+              <w:t>Ügyfelek</w:t>
+            </w:r>
+          </w:p>
+          <w:p>
+            <w:pPr>
+              <w:pStyle w:val="Listaszerbekezds"/>
+              <w:numPr>
+                <w:ilvl w:val="0"/>
+                <w:numId w:val="3"/>
+              </w:numPr>
+              <w:spacing w:after="0" w:line="240" w:lineRule="auto"/>
+              <w:rPr>
+                <w:sz w:val="24"/>
+                <w:szCs w:val="24"/>
+              </w:rPr>
+            </w:pPr>
+            <w:r>
+              <w:rPr>
+                <w:rFonts w:eastAsia="Calibri"/>
+                <w:sz w:val="24"/>
+                <w:szCs w:val="24"/>
+              </w:rPr>
+              <w:t>Kölcsönök</w:t>
+            </w:r>
+          </w:p>
+          <w:p>
+            <w:pPr>
+              <w:pStyle w:val="Listaszerbekezds"/>
+              <w:numPr>
+                <w:ilvl w:val="0"/>
+                <w:numId w:val="3"/>
+              </w:numPr>
+              <w:spacing w:after="0" w:line="240" w:lineRule="auto"/>
+              <w:rPr>
+                <w:sz w:val="24"/>
+                <w:szCs w:val="24"/>
+              </w:rPr>
+            </w:pPr>
+            <w:r>
+              <w:rPr>
+                <w:rFonts w:eastAsia="Calibri"/>
+                <w:sz w:val="24"/>
+                <w:szCs w:val="24"/>
+              </w:rPr>
+              <w:t>Beállítások</w:t>
+            </w:r>
+          </w:p>
+        </w:tc>
+        <w:tc>
+          <w:tcPr>
+            <w:tcW w:w="4705" w:type="dxa"/>
+            <w:tcBorders>
+              <w:top w:val="nil"/>
+              <w:bottom w:val="nil"/>
+              <w:right w:val="nil"/>
+            </w:tcBorders>
+          </w:tcPr>
+          <w:p>
+            <w:pPr>
+              <w:spacing w:after="0" w:line="240" w:lineRule="auto"/>
+              <w:rPr>
+                <w:sz w:val="24"/>
+                <w:szCs w:val="24"/>
+              </w:rPr>
+            </w:pPr>
+            <w:r>
+              <w:rPr>
+                <w:rFonts w:eastAsia="Calibri"/>
+                <w:sz w:val="24"/>
+                <w:szCs w:val="24"/>
+                <w:u w:val="single"/>
+              </w:rPr>
+              <w:t>Felkínált navigációs gombok:</w:t>
+            </w:r>
+          </w:p>
+          <w:p>
+            <w:pPr>
+              <w:pStyle w:val="Listaszerbekezds"/>
+              <w:numPr>
+                <w:ilvl w:val="0"/>
+                <w:numId w:val="3"/>
+              </w:numPr>
+              <w:spacing w:after="0" w:line="240" w:lineRule="auto"/>
+              <w:rPr>
+                <w:sz w:val="24"/>
+                <w:szCs w:val="24"/>
+              </w:rPr>
+            </w:pPr>
+            <w:r>
+              <w:rPr>
+                <w:rFonts w:eastAsia="Calibri"/>
+                <w:sz w:val="24"/>
+                <w:szCs w:val="24"/>
+              </w:rPr>
+              <w:t>Termékek</w:t>
+            </w:r>
+          </w:p>
+          <w:p>
+            <w:pPr>
+              <w:pStyle w:val="Listaszerbekezds"/>
+              <w:numPr>
+                <w:ilvl w:val="0"/>
+                <w:numId w:val="3"/>
+              </w:numPr>
+              <w:spacing w:after="0" w:line="240" w:lineRule="auto"/>
+              <w:rPr>
+                <w:sz w:val="24"/>
+                <w:szCs w:val="24"/>
+              </w:rPr>
+            </w:pPr>
+            <w:r>
+              <w:rPr>
+                <w:rFonts w:eastAsia="Calibri"/>
+                <w:sz w:val="24"/>
+                <w:szCs w:val="24"/>
+              </w:rPr>
+              <w:t>Zálogházak</w:t>
+            </w:r>
+          </w:p>
+          <w:p>
+            <w:pPr>
+              <w:pStyle w:val="Listaszerbekezds"/>
+              <w:numPr>
+                <w:ilvl w:val="0"/>
+                <w:numId w:val="3"/>
+              </w:numPr>
+              <w:spacing w:after="0" w:line="240" w:lineRule="auto"/>
+              <w:rPr>
+                <w:sz w:val="24"/>
+                <w:szCs w:val="24"/>
+              </w:rPr>
+            </w:pPr>
+            <w:r>
+              <w:rPr>
+                <w:rFonts w:eastAsia="Calibri"/>
+                <w:sz w:val="24"/>
+                <w:szCs w:val="24"/>
+              </w:rPr>
+              <w:t>Adósságaim</w:t>
+            </w:r>
+          </w:p>
+          <w:p>
+            <w:pPr>
+              <w:pStyle w:val="Listaszerbekezds"/>
+              <w:numPr>
+                <w:ilvl w:val="0"/>
+                <w:numId w:val="3"/>
+              </w:numPr>
+              <w:spacing w:after="0" w:line="240" w:lineRule="auto"/>
+              <w:rPr>
+                <w:sz w:val="24"/>
+                <w:szCs w:val="24"/>
+              </w:rPr>
+            </w:pPr>
+            <w:r>
+              <w:rPr>
+                <w:rFonts w:eastAsia="Calibri"/>
+                <w:sz w:val="24"/>
+                <w:szCs w:val="24"/>
+              </w:rPr>
+              <w:t>Beállítások</w:t>
+            </w:r>
+          </w:p>
+        </w:tc>
+      </w:tr>
+      <w:tr>
+        <w:tc>
+          <w:tcPr>
+            <w:tcW w:w="9298" w:type="dxa"/>
+            <w:gridSpan w:val="2"/>
+            <w:tcBorders>
+              <w:top w:val="nil"/>
+              <w:left w:val="nil"/>
+              <w:bottom w:val="nil"/>
+              <w:right w:val="nil"/>
+            </w:tcBorders>
+          </w:tcPr>
+          <w:p>
+            <w:pPr>
+              <w:spacing w:before="400" w:after="200" w:line="240" w:lineRule="auto"/>
+              <w:ind w:left="-567"/>
+              <w:jc w:val="center"/>
+              <w:rPr>
+                <w:b/>
+                <w:bCs/>
+                <w:sz w:val="36"/>
+                <w:szCs w:val="36"/>
+              </w:rPr>
+            </w:pPr>
+            <w:r>
+              <w:rPr>
+                <w:b/>
+                <w:bCs/>
+                <w:sz w:val="36"/>
+                <w:szCs w:val="36"/>
+              </w:rPr>
+              <w:t>Egyéb oldalak</w:t>
+            </w:r>
+          </w:p>
+        </w:tc>
+      </w:tr>
+      <w:tr>
+        <w:tc>
+          <w:tcPr>
+            <w:tcW w:w="4593" w:type="dxa"/>
+            <w:tcBorders>
+              <w:top w:val="nil"/>
+              <w:left w:val="nil"/>
+              <w:bottom w:val="nil"/>
+            </w:tcBorders>
+          </w:tcPr>
+          <w:p>
+            <w:pPr>
+              <w:spacing w:after="120" w:line="240" w:lineRule="auto"/>
+              <w:jc w:val="center"/>
+              <w:rPr>
+                <w:b/>
+                <w:sz w:val="28"/>
+                <w:szCs w:val="28"/>
+                <w:u w:val="single"/>
+              </w:rPr>
+            </w:pPr>
+            <w:r>
+              <w:rPr>
+                <w:b/>
+                <w:sz w:val="28"/>
+                <w:szCs w:val="28"/>
+                <w:u w:val="single"/>
+              </w:rPr>
+              <w:t>Zálogtárgyak</w:t>
+            </w:r>
+          </w:p>
+          <w:p>
+            <w:pPr>
+              <w:spacing w:after="120" w:line="240" w:lineRule="auto"/>
+              <w:rPr>
+                <w:sz w:val="26"/>
+                <w:szCs w:val="26"/>
+              </w:rPr>
+            </w:pPr>
+            <w:r>
+              <w:rPr>
+                <w:rFonts w:eastAsia="Calibri"/>
+                <w:sz w:val="26"/>
+                <w:szCs w:val="26"/>
+              </w:rPr>
+              <w:t>Táblázatos megjelenítés. Minden sor egy-egy zálogtárgynak felel meg.</w:t>
+            </w:r>
+          </w:p>
+          <w:p>
+            <w:pPr>
+              <w:spacing w:after="120" w:line="240" w:lineRule="auto"/>
+              <w:rPr>
+                <w:sz w:val="26"/>
+                <w:szCs w:val="26"/>
+              </w:rPr>
+            </w:pPr>
+            <w:r>
+              <w:rPr>
+                <w:rFonts w:eastAsia="Calibri"/>
+                <w:sz w:val="26"/>
+                <w:szCs w:val="26"/>
+              </w:rPr>
+              <w:t>A táblázat akármelyik sorára kattintva meg tudjuk nyitni az adott zálogtárgy szerkeszthető adatlapját.</w:t>
+            </w:r>
+          </w:p>
+          <w:p>
+            <w:pPr>
+              <w:spacing w:after="0" w:line="240" w:lineRule="auto"/>
+              <w:rPr>
+                <w:sz w:val="26"/>
+                <w:szCs w:val="26"/>
+              </w:rPr>
+            </w:pPr>
+            <w:r>
+              <w:rPr>
+                <w:rFonts w:eastAsia="Calibri"/>
+                <w:sz w:val="26"/>
+                <w:szCs w:val="26"/>
+                <w:u w:val="single"/>
+              </w:rPr>
+              <w:t>Funkciók</w:t>
+            </w:r>
+          </w:p>
+          <w:p>
+            <w:pPr>
+              <w:pStyle w:val="Listaszerbekezds"/>
+              <w:numPr>
+                <w:ilvl w:val="0"/>
+                <w:numId w:val="1"/>
+              </w:numPr>
+              <w:spacing w:after="0" w:line="240" w:lineRule="auto"/>
+              <w:rPr>
+                <w:sz w:val="26"/>
+                <w:szCs w:val="26"/>
+              </w:rPr>
+            </w:pPr>
+            <w:r>
+              <w:rPr>
+                <w:rFonts w:eastAsia="Calibri"/>
+                <w:sz w:val="26"/>
+                <w:szCs w:val="26"/>
+              </w:rPr>
+              <w:t>Hozzáadás</w:t>
+            </w:r>
+          </w:p>
+          <w:p>
+            <w:pPr>
+              <w:pStyle w:val="Listaszerbekezds"/>
+              <w:numPr>
+                <w:ilvl w:val="0"/>
+                <w:numId w:val="1"/>
+              </w:numPr>
+              <w:spacing w:after="0" w:line="240" w:lineRule="auto"/>
+              <w:rPr>
+                <w:sz w:val="26"/>
+                <w:szCs w:val="26"/>
+              </w:rPr>
+            </w:pPr>
+            <w:r>
+              <w:rPr>
+                <w:rFonts w:eastAsia="Calibri"/>
+                <w:sz w:val="26"/>
+                <w:szCs w:val="26"/>
+              </w:rPr>
+              <w:t>Törlés</w:t>
+            </w:r>
+          </w:p>
+          <w:p>
+            <w:pPr>
+              <w:pStyle w:val="Listaszerbekezds"/>
+              <w:numPr>
+                <w:ilvl w:val="0"/>
+                <w:numId w:val="1"/>
+              </w:numPr>
+              <w:spacing w:after="0" w:line="240" w:lineRule="auto"/>
+              <w:rPr>
+                <w:sz w:val="26"/>
+                <w:szCs w:val="26"/>
+              </w:rPr>
+            </w:pPr>
+            <w:r>
+              <w:rPr>
+                <w:rFonts w:eastAsia="Calibri"/>
+                <w:sz w:val="26"/>
+                <w:szCs w:val="26"/>
+              </w:rPr>
+              <w:t>Adatok megtekintése</w:t>
+            </w:r>
+          </w:p>
+          <w:p>
+            <w:pPr>
+              <w:pStyle w:val="Listaszerbekezds"/>
+              <w:numPr>
+                <w:ilvl w:val="0"/>
+                <w:numId w:val="1"/>
+              </w:numPr>
+              <w:spacing w:after="40" w:line="240" w:lineRule="auto"/>
+              <w:ind w:left="714" w:hanging="357"/>
+              <w:rPr>
+                <w:sz w:val="26"/>
+                <w:szCs w:val="26"/>
+              </w:rPr>
+            </w:pPr>
+            <w:r>
+              <w:rPr>
+                <w:rFonts w:eastAsia="Calibri"/>
+                <w:sz w:val="26"/>
+                <w:szCs w:val="26"/>
+              </w:rPr>
+              <w:t>Adatok módosítása</w:t>
+            </w:r>
+          </w:p>
+          <w:p>
+            <w:pPr>
+              <w:pStyle w:val="Listaszerbekezds"/>
+              <w:numPr>
+                <w:ilvl w:val="0"/>
+                <w:numId w:val="1"/>
+              </w:numPr>
+              <w:spacing w:after="40" w:line="240" w:lineRule="auto"/>
+              <w:ind w:left="714" w:hanging="357"/>
+              <w:rPr>
+                <w:sz w:val="26"/>
+                <w:szCs w:val="26"/>
+              </w:rPr>
+            </w:pPr>
+            <w:r>
+              <w:rPr>
+                <w:rFonts w:eastAsia="Calibri"/>
+                <w:sz w:val="26"/>
+                <w:szCs w:val="26"/>
+              </w:rPr>
+              <w:t>Elemek szűrése</w:t>
+            </w:r>
+          </w:p>
+          <w:p>
+            <w:pPr>
+              <w:pStyle w:val="Listaszerbekezds"/>
+              <w:numPr>
+                <w:ilvl w:val="0"/>
+                <w:numId w:val="1"/>
+              </w:numPr>
+              <w:spacing w:after="40" w:line="240" w:lineRule="auto"/>
+              <w:ind w:left="714" w:hanging="357"/>
+              <w:rPr>
+                <w:sz w:val="26"/>
+                <w:szCs w:val="26"/>
+              </w:rPr>
+            </w:pPr>
+            <w:r>
+              <w:rPr>
+                <w:rFonts w:eastAsia="Calibri"/>
+                <w:sz w:val="26"/>
+                <w:szCs w:val="26"/>
+              </w:rPr>
+              <w:t>Sorba rendezés oszlopok alapján.</w:t>
+            </w:r>
+            <w:r>
+              <w:rPr>
+                <w:rFonts w:eastAsia="Calibri"/>
+                <w:sz w:val="26"/>
+                <w:szCs w:val="26"/>
+              </w:rPr>
+              <w:br/>
+            </w:r>
+          </w:p>
+          <w:p>
+            <w:pPr>
+              <w:spacing w:after="0" w:line="240" w:lineRule="auto"/>
+              <w:rPr>
+                <w:rFonts w:ascii="Calibri" w:eastAsia="Calibri" w:hAnsi="Calibri"/>
+                <w:sz w:val="26"/>
+                <w:szCs w:val="26"/>
+              </w:rPr>
+            </w:pPr>
+          </w:p>
+          <w:p>
+            <w:pPr>
+              <w:spacing w:after="0" w:line="240" w:lineRule="auto"/>
+              <w:rPr>
+                <w:rFonts w:eastAsia="Calibri"/>
+                <w:sz w:val="26"/>
+                <w:szCs w:val="26"/>
+                <w:u w:val="single"/>
+              </w:rPr>
+            </w:pPr>
+          </w:p>
+          <w:p>
+            <w:pPr>
+              <w:spacing w:after="0" w:line="240" w:lineRule="auto"/>
+              <w:rPr>
+                <w:rFonts w:eastAsia="Calibri"/>
+                <w:sz w:val="26"/>
+                <w:szCs w:val="26"/>
+                <w:u w:val="single"/>
+              </w:rPr>
+            </w:pPr>
+          </w:p>
+          <w:p>
+            <w:pPr>
+              <w:spacing w:after="0" w:line="240" w:lineRule="auto"/>
+              <w:rPr>
+                <w:sz w:val="26"/>
+                <w:szCs w:val="26"/>
+              </w:rPr>
+            </w:pPr>
+            <w:r>
+              <w:rPr>
+                <w:rFonts w:eastAsia="Calibri"/>
+                <w:sz w:val="26"/>
+                <w:szCs w:val="26"/>
+                <w:u w:val="single"/>
+              </w:rPr>
+              <w:lastRenderedPageBreak/>
+              <w:t>Az zálogtárgyak felvihető adatai:</w:t>
+            </w:r>
+          </w:p>
+          <w:p>
+            <w:pPr>
+              <w:pStyle w:val="Listaszerbekezds"/>
+              <w:numPr>
+                <w:ilvl w:val="0"/>
+                <w:numId w:val="2"/>
+              </w:numPr>
+              <w:spacing w:after="0" w:line="240" w:lineRule="auto"/>
+              <w:rPr>
+                <w:sz w:val="26"/>
+                <w:szCs w:val="26"/>
+              </w:rPr>
+            </w:pPr>
+            <w:r>
+              <w:rPr>
+                <w:rFonts w:eastAsia="Calibri"/>
+                <w:sz w:val="26"/>
+                <w:szCs w:val="26"/>
+              </w:rPr>
+              <w:t>Név</w:t>
+            </w:r>
+          </w:p>
+          <w:p>
+            <w:pPr>
+              <w:pStyle w:val="Listaszerbekezds"/>
+              <w:numPr>
+                <w:ilvl w:val="0"/>
+                <w:numId w:val="2"/>
+              </w:numPr>
+              <w:spacing w:after="0" w:line="240" w:lineRule="auto"/>
+              <w:rPr>
+                <w:sz w:val="26"/>
+                <w:szCs w:val="26"/>
+              </w:rPr>
+            </w:pPr>
+            <w:r>
+              <w:rPr>
+                <w:rFonts w:eastAsia="Calibri"/>
+                <w:sz w:val="26"/>
+                <w:szCs w:val="26"/>
+              </w:rPr>
+              <w:t>Fénykép</w:t>
+            </w:r>
+          </w:p>
+          <w:p>
+            <w:pPr>
+              <w:pStyle w:val="Listaszerbekezds"/>
+              <w:numPr>
+                <w:ilvl w:val="0"/>
+                <w:numId w:val="2"/>
+              </w:numPr>
+              <w:spacing w:after="0" w:line="240" w:lineRule="auto"/>
+              <w:rPr>
+                <w:sz w:val="26"/>
+                <w:szCs w:val="26"/>
+              </w:rPr>
+            </w:pPr>
+            <w:r>
+              <w:rPr>
+                <w:rFonts w:eastAsia="Calibri"/>
+                <w:sz w:val="26"/>
+                <w:szCs w:val="26"/>
+              </w:rPr>
+              <w:t xml:space="preserve">Hely </w:t>
+            </w:r>
+            <w:r>
+              <w:rPr>
+                <w:rFonts w:eastAsia="Calibri"/>
+                <w:color w:val="767171" w:themeColor="background2" w:themeShade="80"/>
+                <w:sz w:val="26"/>
+                <w:szCs w:val="26"/>
+              </w:rPr>
+              <w:t>(Hol található a raktáron, üzleten belül)</w:t>
+            </w:r>
+          </w:p>
+          <w:p>
+            <w:pPr>
+              <w:pStyle w:val="Listaszerbekezds"/>
+              <w:numPr>
+                <w:ilvl w:val="0"/>
+                <w:numId w:val="2"/>
+              </w:numPr>
+              <w:spacing w:after="0" w:line="240" w:lineRule="auto"/>
+              <w:rPr>
+                <w:sz w:val="26"/>
+                <w:szCs w:val="26"/>
+              </w:rPr>
+            </w:pPr>
+            <w:r>
+              <w:rPr>
+                <w:rFonts w:eastAsia="Calibri"/>
+                <w:sz w:val="26"/>
+                <w:szCs w:val="26"/>
+              </w:rPr>
+              <w:t>Becsült érték</w:t>
+            </w:r>
+          </w:p>
+          <w:p>
+            <w:pPr>
+              <w:pStyle w:val="Listaszerbekezds"/>
+              <w:numPr>
+                <w:ilvl w:val="0"/>
+                <w:numId w:val="2"/>
+              </w:numPr>
+              <w:spacing w:after="0" w:line="240" w:lineRule="auto"/>
+              <w:rPr>
+                <w:sz w:val="26"/>
+                <w:szCs w:val="26"/>
+              </w:rPr>
+            </w:pPr>
+            <w:r>
+              <w:rPr>
+                <w:rFonts w:eastAsia="Calibri"/>
+                <w:sz w:val="26"/>
+                <w:szCs w:val="26"/>
+              </w:rPr>
+              <w:t>Kifizetett érték</w:t>
+            </w:r>
+          </w:p>
+          <w:p>
+            <w:pPr>
+              <w:pStyle w:val="Listaszerbekezds"/>
+              <w:numPr>
+                <w:ilvl w:val="0"/>
+                <w:numId w:val="2"/>
+              </w:numPr>
+              <w:spacing w:after="0" w:line="240" w:lineRule="auto"/>
+              <w:rPr>
+                <w:sz w:val="26"/>
+                <w:szCs w:val="26"/>
+              </w:rPr>
+            </w:pPr>
+            <w:r>
+              <w:rPr>
+                <w:rFonts w:eastAsia="Calibri"/>
+                <w:sz w:val="26"/>
+                <w:szCs w:val="26"/>
+              </w:rPr>
+              <w:t>Kategória</w:t>
+            </w:r>
+          </w:p>
+          <w:p>
+            <w:pPr>
+              <w:pStyle w:val="Listaszerbekezds"/>
+              <w:numPr>
+                <w:ilvl w:val="0"/>
+                <w:numId w:val="2"/>
+              </w:numPr>
+              <w:spacing w:after="0" w:line="240" w:lineRule="auto"/>
+              <w:rPr>
+                <w:sz w:val="26"/>
+                <w:szCs w:val="26"/>
+              </w:rPr>
+            </w:pPr>
+            <w:r>
+              <w:rPr>
+                <w:rFonts w:eastAsia="Calibri"/>
+                <w:sz w:val="26"/>
+                <w:szCs w:val="26"/>
+              </w:rPr>
+              <w:t>Állapot</w:t>
+            </w:r>
+          </w:p>
+          <w:p>
+            <w:pPr>
+              <w:pStyle w:val="Listaszerbekezds"/>
+              <w:numPr>
+                <w:ilvl w:val="0"/>
+                <w:numId w:val="2"/>
+              </w:numPr>
+              <w:spacing w:after="0" w:line="240" w:lineRule="auto"/>
+              <w:rPr>
+                <w:sz w:val="26"/>
+                <w:szCs w:val="26"/>
+              </w:rPr>
+            </w:pPr>
+            <w:r>
+              <w:rPr>
+                <w:rFonts w:eastAsia="Calibri"/>
+                <w:sz w:val="26"/>
+                <w:szCs w:val="26"/>
+              </w:rPr>
+              <w:t>Leírás</w:t>
+            </w:r>
+          </w:p>
+          <w:p>
+            <w:pPr>
+              <w:spacing w:after="0" w:line="240" w:lineRule="auto"/>
+              <w:rPr>
+                <w:sz w:val="24"/>
+                <w:szCs w:val="24"/>
+              </w:rPr>
+            </w:pPr>
+          </w:p>
+          <w:p>
+            <w:pPr>
+              <w:spacing w:after="0" w:line="240" w:lineRule="auto"/>
+              <w:rPr>
+                <w:sz w:val="24"/>
+                <w:szCs w:val="24"/>
+              </w:rPr>
+            </w:pPr>
+          </w:p>
+        </w:tc>
+        <w:tc>
+          <w:tcPr>
+            <w:tcW w:w="4705" w:type="dxa"/>
+            <w:tcBorders>
+              <w:top w:val="nil"/>
+              <w:bottom w:val="nil"/>
+              <w:right w:val="nil"/>
+            </w:tcBorders>
+          </w:tcPr>
+          <w:p>
+            <w:pPr>
+              <w:spacing w:after="120" w:line="240" w:lineRule="auto"/>
+              <w:jc w:val="center"/>
+              <w:rPr>
+                <w:b/>
+                <w:sz w:val="28"/>
+                <w:szCs w:val="28"/>
+                <w:u w:val="single"/>
+              </w:rPr>
+            </w:pPr>
+            <w:r>
+              <w:rPr>
+                <w:b/>
+                <w:sz w:val="28"/>
+                <w:szCs w:val="28"/>
+                <w:u w:val="single"/>
+              </w:rPr>
+              <w:lastRenderedPageBreak/>
+              <w:t>Termékek</w:t>
+            </w:r>
+          </w:p>
+          <w:p>
+            <w:pPr>
+              <w:spacing w:after="120" w:line="240" w:lineRule="auto"/>
+              <w:rPr>
+                <w:sz w:val="26"/>
+                <w:szCs w:val="26"/>
+              </w:rPr>
+            </w:pPr>
+            <w:r>
+              <w:rPr>
+                <w:rFonts w:eastAsia="Calibri"/>
+                <w:sz w:val="26"/>
+                <w:szCs w:val="26"/>
+              </w:rPr>
+              <w:t>Táblázatos megjelenítés. Minden sor egy-egy terméknek felel meg.</w:t>
+            </w:r>
+          </w:p>
+          <w:p>
+            <w:pPr>
+              <w:spacing w:after="120" w:line="240" w:lineRule="auto"/>
+              <w:rPr>
+                <w:sz w:val="26"/>
+                <w:szCs w:val="26"/>
+              </w:rPr>
+            </w:pPr>
+            <w:r>
+              <w:rPr>
+                <w:rFonts w:eastAsia="Calibri"/>
+                <w:sz w:val="26"/>
+                <w:szCs w:val="26"/>
+              </w:rPr>
+              <w:t>A táblázat akármelyik sorára kattintva meg tudjuk nyitni az adott termék adatlapját, ahol egyebek mellett a „Termék vásárlása” lehetőség is megtalálható.</w:t>
+            </w:r>
+          </w:p>
+          <w:p>
+            <w:pPr>
+              <w:spacing w:after="0" w:line="240" w:lineRule="auto"/>
+              <w:rPr>
+                <w:sz w:val="26"/>
+                <w:szCs w:val="26"/>
+              </w:rPr>
+            </w:pPr>
+            <w:r>
+              <w:rPr>
+                <w:rFonts w:eastAsia="Calibri"/>
+                <w:sz w:val="26"/>
+                <w:szCs w:val="26"/>
+                <w:u w:val="single"/>
+              </w:rPr>
+              <w:t>Funkciók</w:t>
+            </w:r>
+          </w:p>
+          <w:p>
+            <w:pPr>
+              <w:pStyle w:val="Listaszerbekezds"/>
+              <w:numPr>
+                <w:ilvl w:val="0"/>
+                <w:numId w:val="1"/>
+              </w:numPr>
+              <w:spacing w:after="40" w:line="240" w:lineRule="auto"/>
+              <w:ind w:left="714" w:hanging="357"/>
+              <w:rPr>
+                <w:sz w:val="26"/>
+                <w:szCs w:val="26"/>
+              </w:rPr>
+            </w:pPr>
+            <w:r>
+              <w:rPr>
+                <w:rFonts w:eastAsia="Calibri"/>
+                <w:sz w:val="26"/>
+                <w:szCs w:val="26"/>
+              </w:rPr>
+              <w:t>Elemek szűrése</w:t>
+            </w:r>
+          </w:p>
+          <w:p>
+            <w:pPr>
+              <w:pStyle w:val="Listaszerbekezds"/>
+              <w:numPr>
+                <w:ilvl w:val="0"/>
+                <w:numId w:val="1"/>
+              </w:numPr>
+              <w:spacing w:after="40" w:line="240" w:lineRule="auto"/>
+              <w:ind w:left="714" w:hanging="357"/>
+              <w:rPr>
+                <w:sz w:val="26"/>
+                <w:szCs w:val="26"/>
+              </w:rPr>
+            </w:pPr>
+            <w:r>
+              <w:rPr>
+                <w:rFonts w:eastAsia="Calibri"/>
+                <w:sz w:val="26"/>
+                <w:szCs w:val="26"/>
+              </w:rPr>
+              <w:t>Sorba rendezés oszlopok alapján.</w:t>
+            </w:r>
+            <w:r>
+              <w:rPr>
+                <w:rFonts w:eastAsia="Calibri"/>
+                <w:sz w:val="26"/>
+                <w:szCs w:val="26"/>
+              </w:rPr>
+              <w:br/>
+            </w:r>
+          </w:p>
+          <w:p>
+            <w:pPr>
+              <w:spacing w:after="0" w:line="240" w:lineRule="auto"/>
+              <w:rPr>
+                <w:rFonts w:ascii="Calibri" w:eastAsia="Calibri" w:hAnsi="Calibri"/>
+                <w:sz w:val="26"/>
+                <w:szCs w:val="26"/>
+              </w:rPr>
+            </w:pPr>
+          </w:p>
+          <w:p>
+            <w:pPr>
+              <w:spacing w:after="0" w:line="240" w:lineRule="auto"/>
+              <w:rPr>
+                <w:rFonts w:eastAsia="Calibri"/>
+                <w:sz w:val="26"/>
+                <w:szCs w:val="26"/>
+                <w:u w:val="single"/>
+              </w:rPr>
+            </w:pPr>
+          </w:p>
+          <w:p>
+            <w:pPr>
+              <w:spacing w:after="0" w:line="240" w:lineRule="auto"/>
+              <w:rPr>
+                <w:rFonts w:eastAsia="Calibri"/>
+                <w:sz w:val="26"/>
+                <w:szCs w:val="26"/>
+                <w:u w:val="single"/>
+              </w:rPr>
+            </w:pPr>
+          </w:p>
+          <w:p>
+            <w:pPr>
+              <w:spacing w:after="0" w:line="240" w:lineRule="auto"/>
+              <w:rPr>
+                <w:rFonts w:eastAsia="Calibri"/>
+                <w:sz w:val="26"/>
+                <w:szCs w:val="26"/>
+                <w:u w:val="single"/>
+              </w:rPr>
+            </w:pPr>
+          </w:p>
+          <w:p>
+            <w:pPr>
+              <w:spacing w:after="0" w:line="240" w:lineRule="auto"/>
+              <w:rPr>
+                <w:rFonts w:eastAsia="Calibri"/>
+                <w:sz w:val="26"/>
+                <w:szCs w:val="26"/>
+                <w:u w:val="single"/>
+              </w:rPr>
+            </w:pPr>
+          </w:p>
+          <w:p>
+            <w:pPr>
+              <w:spacing w:after="0" w:line="240" w:lineRule="auto"/>
+              <w:rPr>
+                <w:sz w:val="26"/>
+                <w:szCs w:val="26"/>
+              </w:rPr>
+            </w:pPr>
+            <w:r>
+              <w:rPr>
+                <w:rFonts w:eastAsia="Calibri"/>
+                <w:sz w:val="26"/>
+                <w:szCs w:val="26"/>
+                <w:u w:val="single"/>
+              </w:rPr>
+              <w:lastRenderedPageBreak/>
+              <w:t>A termékek megtekinthető adatai:</w:t>
+            </w:r>
+          </w:p>
+          <w:p>
+            <w:pPr>
+              <w:pStyle w:val="Listaszerbekezds"/>
+              <w:numPr>
+                <w:ilvl w:val="0"/>
+                <w:numId w:val="2"/>
+              </w:numPr>
+              <w:spacing w:after="0" w:line="240" w:lineRule="auto"/>
+              <w:rPr>
+                <w:sz w:val="26"/>
+                <w:szCs w:val="26"/>
+              </w:rPr>
+            </w:pPr>
+            <w:r>
+              <w:rPr>
+                <w:rFonts w:eastAsia="Calibri"/>
+                <w:sz w:val="26"/>
+                <w:szCs w:val="26"/>
+              </w:rPr>
+              <w:t>Név</w:t>
+            </w:r>
+          </w:p>
+          <w:p>
+            <w:pPr>
+              <w:pStyle w:val="Listaszerbekezds"/>
+              <w:numPr>
+                <w:ilvl w:val="0"/>
+                <w:numId w:val="2"/>
+              </w:numPr>
+              <w:spacing w:after="0" w:line="240" w:lineRule="auto"/>
+              <w:rPr>
+                <w:sz w:val="26"/>
+                <w:szCs w:val="26"/>
+              </w:rPr>
+            </w:pPr>
+            <w:r>
+              <w:rPr>
+                <w:rFonts w:eastAsia="Calibri"/>
+                <w:sz w:val="26"/>
+                <w:szCs w:val="26"/>
+              </w:rPr>
+              <w:t>Fénykép</w:t>
+            </w:r>
+          </w:p>
+          <w:p>
+            <w:pPr>
+              <w:pStyle w:val="Listaszerbekezds"/>
+              <w:numPr>
+                <w:ilvl w:val="0"/>
+                <w:numId w:val="2"/>
+              </w:numPr>
+              <w:spacing w:after="0" w:line="240" w:lineRule="auto"/>
+              <w:rPr>
+                <w:sz w:val="26"/>
+                <w:szCs w:val="26"/>
+              </w:rPr>
+            </w:pPr>
+            <w:r>
+              <w:rPr>
+                <w:rFonts w:eastAsia="Calibri"/>
+                <w:sz w:val="26"/>
+                <w:szCs w:val="26"/>
+              </w:rPr>
+              <w:t>Ár</w:t>
+            </w:r>
+          </w:p>
+          <w:p>
+            <w:pPr>
+              <w:pStyle w:val="Listaszerbekezds"/>
+              <w:numPr>
+                <w:ilvl w:val="0"/>
+                <w:numId w:val="2"/>
+              </w:numPr>
+              <w:spacing w:after="0" w:line="240" w:lineRule="auto"/>
+              <w:rPr>
+                <w:sz w:val="26"/>
+                <w:szCs w:val="26"/>
+              </w:rPr>
+            </w:pPr>
+            <w:r>
+              <w:rPr>
+                <w:rFonts w:eastAsia="Calibri"/>
+                <w:sz w:val="26"/>
+                <w:szCs w:val="26"/>
+              </w:rPr>
+              <w:t>Kategória</w:t>
+            </w:r>
+          </w:p>
+          <w:p>
+            <w:pPr>
+              <w:pStyle w:val="Listaszerbekezds"/>
+              <w:numPr>
+                <w:ilvl w:val="0"/>
+                <w:numId w:val="2"/>
+              </w:numPr>
+              <w:spacing w:after="0" w:line="240" w:lineRule="auto"/>
+              <w:rPr>
+                <w:sz w:val="26"/>
+                <w:szCs w:val="26"/>
+              </w:rPr>
+            </w:pPr>
+            <w:r>
+              <w:rPr>
+                <w:rFonts w:eastAsia="Calibri"/>
+                <w:sz w:val="26"/>
+                <w:szCs w:val="26"/>
+              </w:rPr>
+              <w:t>Állapot</w:t>
+            </w:r>
+          </w:p>
+          <w:p>
+            <w:pPr>
+              <w:pStyle w:val="Listaszerbekezds"/>
+              <w:numPr>
+                <w:ilvl w:val="0"/>
+                <w:numId w:val="2"/>
+              </w:numPr>
+              <w:spacing w:after="0" w:line="240" w:lineRule="auto"/>
+              <w:rPr>
+                <w:sz w:val="26"/>
+                <w:szCs w:val="26"/>
+              </w:rPr>
+            </w:pPr>
+            <w:r>
+              <w:rPr>
+                <w:rFonts w:eastAsia="Calibri"/>
+                <w:sz w:val="26"/>
+                <w:szCs w:val="26"/>
+              </w:rPr>
+              <w:t>Leírás</w:t>
+            </w:r>
+          </w:p>
+          <w:p>
+            <w:pPr>
+              <w:spacing w:after="0" w:line="240" w:lineRule="auto"/>
+              <w:rPr>
+                <w:sz w:val="24"/>
+                <w:szCs w:val="24"/>
+              </w:rPr>
+            </w:pPr>
+          </w:p>
+          <w:p>
+            <w:pPr>
+              <w:spacing w:after="0" w:line="240" w:lineRule="auto"/>
+              <w:rPr>
+                <w:sz w:val="24"/>
+                <w:szCs w:val="24"/>
+              </w:rPr>
+            </w:pPr>
+          </w:p>
+        </w:tc>
+      </w:tr>
+      <w:tr>
+        <w:tc>
+          <w:tcPr>
+            <w:tcW w:w="4593" w:type="dxa"/>
+            <w:tcBorders>
+              <w:top w:val="nil"/>
+              <w:left w:val="nil"/>
+              <w:bottom w:val="nil"/>
+            </w:tcBorders>
+          </w:tcPr>
+          <w:p>
+            <w:pPr>
+              <w:spacing w:after="0" w:line="240" w:lineRule="auto"/>
+              <w:jc w:val="center"/>
+              <w:rPr>
+                <w:sz w:val="28"/>
+                <w:szCs w:val="28"/>
+                <w:u w:val="single"/>
+              </w:rPr>
+            </w:pPr>
+            <w:r>
+              <w:rPr>
+                <w:sz w:val="28"/>
+                <w:szCs w:val="28"/>
+                <w:u w:val="single"/>
+              </w:rPr>
+              <w:t>Ügyfelek</w:t>
+            </w:r>
+          </w:p>
+          <w:p>
+            <w:pPr>
+              <w:spacing w:after="0" w:line="240" w:lineRule="auto"/>
+              <w:rPr>
+                <w:sz w:val="24"/>
+                <w:szCs w:val="24"/>
+              </w:rPr>
+            </w:pPr>
+          </w:p>
+          <w:p>
+            <w:pPr>
+              <w:spacing w:after="120" w:line="240" w:lineRule="auto"/>
+              <w:rPr>
+                <w:sz w:val="26"/>
+                <w:szCs w:val="26"/>
+              </w:rPr>
+            </w:pPr>
+            <w:r>
+              <w:rPr>
+                <w:rFonts w:eastAsia="Calibri"/>
+                <w:sz w:val="26"/>
+                <w:szCs w:val="26"/>
+              </w:rPr>
+              <w:t>Táblázatos megjelenítés. Minden sor egy-egy ügyfélnek felel meg.</w:t>
+            </w:r>
+          </w:p>
+          <w:p>
+            <w:pPr>
+              <w:spacing w:after="120" w:line="240" w:lineRule="auto"/>
+              <w:rPr>
+                <w:sz w:val="26"/>
+                <w:szCs w:val="26"/>
+              </w:rPr>
+            </w:pPr>
+            <w:r>
+              <w:rPr>
+                <w:rFonts w:eastAsia="Calibri"/>
+                <w:sz w:val="26"/>
+                <w:szCs w:val="26"/>
+              </w:rPr>
+              <w:t>A táblázat akármelyik sorára kattintva meg tudjuk nyitni az adott ügyfél szerkeszthető adatlapját.</w:t>
+            </w:r>
+          </w:p>
+          <w:p>
+            <w:pPr>
+              <w:spacing w:after="0" w:line="240" w:lineRule="auto"/>
+              <w:rPr>
+                <w:sz w:val="26"/>
+                <w:szCs w:val="26"/>
+              </w:rPr>
+            </w:pPr>
+            <w:r>
+              <w:rPr>
+                <w:rFonts w:eastAsia="Calibri"/>
+                <w:sz w:val="26"/>
+                <w:szCs w:val="26"/>
+                <w:u w:val="single"/>
+              </w:rPr>
+              <w:t>Funkciók</w:t>
+            </w:r>
+          </w:p>
+          <w:p>
+            <w:pPr>
+              <w:pStyle w:val="Listaszerbekezds"/>
+              <w:numPr>
+                <w:ilvl w:val="0"/>
+                <w:numId w:val="1"/>
+              </w:numPr>
+              <w:spacing w:after="0" w:line="240" w:lineRule="auto"/>
+              <w:rPr>
+                <w:sz w:val="26"/>
+                <w:szCs w:val="26"/>
+              </w:rPr>
+            </w:pPr>
+            <w:r>
+              <w:rPr>
+                <w:rFonts w:eastAsia="Calibri"/>
+                <w:sz w:val="26"/>
+                <w:szCs w:val="26"/>
+              </w:rPr>
+              <w:t>Hozzáadás</w:t>
+            </w:r>
+          </w:p>
+          <w:p>
+            <w:pPr>
+              <w:pStyle w:val="Listaszerbekezds"/>
+              <w:numPr>
+                <w:ilvl w:val="0"/>
+                <w:numId w:val="1"/>
+              </w:numPr>
+              <w:spacing w:after="0" w:line="240" w:lineRule="auto"/>
+              <w:rPr>
+                <w:sz w:val="26"/>
+                <w:szCs w:val="26"/>
+              </w:rPr>
+            </w:pPr>
+            <w:r>
+              <w:rPr>
+                <w:rFonts w:eastAsia="Calibri"/>
+                <w:sz w:val="26"/>
+                <w:szCs w:val="26"/>
+              </w:rPr>
+              <w:t>Törlés</w:t>
+            </w:r>
+          </w:p>
+          <w:p>
+            <w:pPr>
+              <w:pStyle w:val="Listaszerbekezds"/>
+              <w:numPr>
+                <w:ilvl w:val="0"/>
+                <w:numId w:val="1"/>
+              </w:numPr>
+              <w:spacing w:after="0" w:line="240" w:lineRule="auto"/>
+              <w:rPr>
+                <w:sz w:val="26"/>
+                <w:szCs w:val="26"/>
+              </w:rPr>
+            </w:pPr>
+            <w:r>
+              <w:rPr>
+                <w:rFonts w:eastAsia="Calibri"/>
+                <w:sz w:val="26"/>
+                <w:szCs w:val="26"/>
+              </w:rPr>
+              <w:t>Adatok megtekintése</w:t>
+            </w:r>
+          </w:p>
+          <w:p>
+            <w:pPr>
+              <w:pStyle w:val="Listaszerbekezds"/>
+              <w:numPr>
+                <w:ilvl w:val="0"/>
+                <w:numId w:val="1"/>
+              </w:numPr>
+              <w:spacing w:after="40" w:line="240" w:lineRule="auto"/>
+              <w:rPr>
+                <w:sz w:val="26"/>
+                <w:szCs w:val="26"/>
+              </w:rPr>
+            </w:pPr>
+            <w:r>
+              <w:rPr>
+                <w:rFonts w:eastAsia="Calibri"/>
+                <w:sz w:val="26"/>
+                <w:szCs w:val="26"/>
+              </w:rPr>
+              <w:t>Adatok módosítása</w:t>
+            </w:r>
+          </w:p>
+          <w:p>
+            <w:pPr>
+              <w:pStyle w:val="Listaszerbekezds"/>
+              <w:numPr>
+                <w:ilvl w:val="0"/>
+                <w:numId w:val="1"/>
+              </w:numPr>
+              <w:spacing w:after="40" w:line="240" w:lineRule="auto"/>
+              <w:rPr>
+                <w:sz w:val="26"/>
+                <w:szCs w:val="26"/>
+              </w:rPr>
+            </w:pPr>
+            <w:r>
+              <w:rPr>
+                <w:rFonts w:eastAsia="Calibri"/>
+                <w:sz w:val="26"/>
+                <w:szCs w:val="26"/>
+              </w:rPr>
+              <w:t>Elemek szűrése</w:t>
+            </w:r>
+          </w:p>
+          <w:p>
+            <w:pPr>
+              <w:pStyle w:val="Listaszerbekezds"/>
+              <w:numPr>
+                <w:ilvl w:val="0"/>
+                <w:numId w:val="1"/>
+              </w:numPr>
+              <w:spacing w:after="40" w:line="240" w:lineRule="auto"/>
+              <w:rPr>
+                <w:sz w:val="26"/>
+                <w:szCs w:val="26"/>
+              </w:rPr>
+            </w:pPr>
+            <w:r>
+              <w:rPr>
+                <w:rFonts w:eastAsia="Calibri"/>
+                <w:sz w:val="26"/>
+                <w:szCs w:val="26"/>
+              </w:rPr>
+              <w:t>Sorba rendezés oszlopok alapján.</w:t>
+            </w:r>
+            <w:r>
+              <w:rPr>
+                <w:rFonts w:eastAsia="Calibri"/>
+                <w:sz w:val="26"/>
+                <w:szCs w:val="26"/>
+              </w:rPr>
+              <w:br/>
+            </w:r>
+          </w:p>
+          <w:p>
+            <w:pPr>
+              <w:spacing w:after="0" w:line="240" w:lineRule="auto"/>
+              <w:rPr>
+                <w:sz w:val="24"/>
+                <w:szCs w:val="24"/>
+              </w:rPr>
+            </w:pPr>
+            <w:r>
+              <w:rPr>
+                <w:rFonts w:eastAsia="Calibri"/>
+                <w:sz w:val="24"/>
+                <w:szCs w:val="24"/>
+                <w:u w:val="single"/>
+              </w:rPr>
+              <w:t>Az ügyfelek felvihető adatai:</w:t>
+            </w:r>
+          </w:p>
+          <w:p>
+            <w:pPr>
+              <w:pStyle w:val="Listaszerbekezds"/>
+              <w:numPr>
+                <w:ilvl w:val="0"/>
+                <w:numId w:val="1"/>
+              </w:numPr>
+              <w:spacing w:after="0" w:line="240" w:lineRule="auto"/>
+              <w:rPr>
+                <w:sz w:val="24"/>
+                <w:szCs w:val="24"/>
+              </w:rPr>
+            </w:pPr>
+            <w:r>
+              <w:rPr>
+                <w:rFonts w:eastAsia="Calibri"/>
+                <w:sz w:val="24"/>
+                <w:szCs w:val="24"/>
+              </w:rPr>
+              <w:t>Név</w:t>
+            </w:r>
+          </w:p>
+          <w:p>
+            <w:pPr>
+              <w:pStyle w:val="Listaszerbekezds"/>
+              <w:numPr>
+                <w:ilvl w:val="0"/>
+                <w:numId w:val="1"/>
+              </w:numPr>
+              <w:spacing w:after="0" w:line="240" w:lineRule="auto"/>
+              <w:rPr>
+                <w:sz w:val="24"/>
+                <w:szCs w:val="24"/>
+              </w:rPr>
+            </w:pPr>
+            <w:r>
+              <w:rPr>
+                <w:rFonts w:eastAsia="Calibri"/>
+                <w:sz w:val="24"/>
+                <w:szCs w:val="24"/>
+              </w:rPr>
+              <w:t>Fénykép</w:t>
+            </w:r>
+          </w:p>
+          <w:p>
+            <w:pPr>
+              <w:pStyle w:val="Listaszerbekezds"/>
+              <w:numPr>
+                <w:ilvl w:val="0"/>
+                <w:numId w:val="1"/>
+              </w:numPr>
+              <w:spacing w:after="0" w:line="240" w:lineRule="auto"/>
+              <w:rPr>
+                <w:sz w:val="24"/>
+                <w:szCs w:val="24"/>
+              </w:rPr>
+            </w:pPr>
+            <w:r>
+              <w:rPr>
+                <w:rFonts w:eastAsia="Calibri"/>
+                <w:sz w:val="24"/>
+                <w:szCs w:val="24"/>
+              </w:rPr>
+              <w:t>Lakcím</w:t>
+            </w:r>
+          </w:p>
+          <w:p>
+            <w:pPr>
+              <w:pStyle w:val="Listaszerbekezds"/>
+              <w:numPr>
+                <w:ilvl w:val="0"/>
+                <w:numId w:val="1"/>
+              </w:numPr>
+              <w:spacing w:after="0" w:line="240" w:lineRule="auto"/>
+              <w:rPr>
+                <w:sz w:val="24"/>
+                <w:szCs w:val="24"/>
+              </w:rPr>
+            </w:pPr>
+            <w:r>
+              <w:rPr>
+                <w:rFonts w:eastAsia="Calibri"/>
+                <w:sz w:val="24"/>
+                <w:szCs w:val="24"/>
+              </w:rPr>
+              <w:t>Telefon</w:t>
+            </w:r>
+          </w:p>
+          <w:p>
+            <w:pPr>
+              <w:pStyle w:val="Listaszerbekezds"/>
+              <w:numPr>
+                <w:ilvl w:val="0"/>
+                <w:numId w:val="1"/>
+              </w:numPr>
+              <w:spacing w:after="0" w:line="240" w:lineRule="auto"/>
+              <w:rPr>
+                <w:sz w:val="24"/>
+                <w:szCs w:val="24"/>
+              </w:rPr>
+            </w:pPr>
+            <w:r>
+              <w:rPr>
+                <w:rFonts w:eastAsia="Calibri"/>
+                <w:sz w:val="24"/>
+                <w:szCs w:val="24"/>
+              </w:rPr>
+              <w:t>Email</w:t>
+            </w:r>
+          </w:p>
+          <w:p>
+            <w:pPr>
+              <w:pStyle w:val="Listaszerbekezds"/>
+              <w:numPr>
+                <w:ilvl w:val="0"/>
+                <w:numId w:val="1"/>
+              </w:numPr>
+              <w:spacing w:after="0" w:line="240" w:lineRule="auto"/>
+              <w:rPr>
+                <w:sz w:val="24"/>
+                <w:szCs w:val="24"/>
+              </w:rPr>
+            </w:pPr>
+            <w:r>
+              <w:rPr>
+                <w:rFonts w:eastAsia="Calibri"/>
+                <w:sz w:val="24"/>
+                <w:szCs w:val="24"/>
+              </w:rPr>
+              <w:t>Megjegyzés</w:t>
+            </w:r>
+          </w:p>
+          <w:p>
+            <w:pPr>
+              <w:spacing w:after="0" w:line="240" w:lineRule="auto"/>
+              <w:rPr>
+                <w:sz w:val="24"/>
+                <w:szCs w:val="24"/>
+              </w:rPr>
+            </w:pPr>
+          </w:p>
+          <w:p>
+            <w:pPr>
+              <w:spacing w:after="0" w:line="240" w:lineRule="auto"/>
+              <w:rPr>
+                <w:sz w:val="24"/>
+                <w:szCs w:val="24"/>
+              </w:rPr>
+            </w:pPr>
+          </w:p>
+          <w:p>
+            <w:pPr>
+              <w:spacing w:after="0" w:line="240" w:lineRule="auto"/>
+              <w:rPr>
+                <w:sz w:val="24"/>
+                <w:szCs w:val="24"/>
+              </w:rPr>
+            </w:pPr>
+          </w:p>
+          <w:p>
+            <w:pPr>
+              <w:spacing w:after="0" w:line="240" w:lineRule="auto"/>
+              <w:rPr>
+                <w:sz w:val="24"/>
+                <w:szCs w:val="24"/>
+              </w:rPr>
+            </w:pPr>
+          </w:p>
+          <w:p>
+            <w:pPr>
+              <w:spacing w:after="0" w:line="240" w:lineRule="auto"/>
+              <w:rPr>
+                <w:sz w:val="24"/>
+                <w:szCs w:val="24"/>
+              </w:rPr>
+            </w:pPr>
+          </w:p>
+          <w:p>
+            <w:pPr>
+              <w:spacing w:after="0" w:line="240" w:lineRule="auto"/>
+              <w:rPr>
+                <w:sz w:val="24"/>
+                <w:szCs w:val="24"/>
+              </w:rPr>
+            </w:pPr>
+          </w:p>
+          <w:p>
+            <w:pPr>
+              <w:spacing w:after="0" w:line="240" w:lineRule="auto"/>
+              <w:rPr>
+                <w:sz w:val="24"/>
+                <w:szCs w:val="24"/>
+              </w:rPr>
+            </w:pPr>
+          </w:p>
+          <w:p>
+            <w:pPr>
+              <w:spacing w:after="0" w:line="240" w:lineRule="auto"/>
+              <w:rPr>
+                <w:sz w:val="24"/>
+                <w:szCs w:val="24"/>
+              </w:rPr>
+            </w:pPr>
+          </w:p>
+          <w:p>
+            <w:pPr>
+              <w:spacing w:after="0" w:line="240" w:lineRule="auto"/>
+              <w:rPr>
+                <w:b/>
+                <w:sz w:val="28"/>
+                <w:szCs w:val="28"/>
+                <w:u w:val="single"/>
+              </w:rPr>
+            </w:pPr>
+          </w:p>
+        </w:tc>
+        <w:tc>
+          <w:tcPr>
+            <w:tcW w:w="4705" w:type="dxa"/>
+            <w:tcBorders>
+              <w:top w:val="nil"/>
+              <w:bottom w:val="nil"/>
+              <w:right w:val="nil"/>
+            </w:tcBorders>
+          </w:tcPr>
+          <w:p>
+            <w:pPr>
+              <w:spacing w:after="0" w:line="240" w:lineRule="auto"/>
+              <w:jc w:val="center"/>
+              <w:rPr>
+                <w:sz w:val="28"/>
+                <w:szCs w:val="28"/>
+                <w:u w:val="single"/>
+              </w:rPr>
+            </w:pPr>
+            <w:r>
+              <w:rPr>
+                <w:sz w:val="28"/>
+                <w:szCs w:val="28"/>
+                <w:u w:val="single"/>
+              </w:rPr>
+              <w:t>Zálogházak</w:t>
+            </w:r>
+          </w:p>
+          <w:p>
+            <w:pPr>
+              <w:spacing w:after="0" w:line="240" w:lineRule="auto"/>
+              <w:rPr>
+                <w:sz w:val="24"/>
+                <w:szCs w:val="24"/>
+              </w:rPr>
+            </w:pPr>
+          </w:p>
+          <w:p>
+            <w:pPr>
+              <w:spacing w:after="120" w:line="240" w:lineRule="auto"/>
+              <w:rPr>
+                <w:sz w:val="26"/>
+                <w:szCs w:val="26"/>
+              </w:rPr>
+            </w:pPr>
+            <w:r>
+              <w:rPr>
+                <w:rFonts w:eastAsia="Calibri"/>
+                <w:sz w:val="26"/>
+                <w:szCs w:val="26"/>
+              </w:rPr>
+              <w:t>Táblázatos megjelenítés. Minden sor egy-egy zálogháznak felel meg.</w:t>
+            </w:r>
+          </w:p>
+          <w:p>
+            <w:pPr>
+              <w:spacing w:after="120" w:line="240" w:lineRule="auto"/>
+              <w:rPr>
+                <w:sz w:val="26"/>
+                <w:szCs w:val="26"/>
+              </w:rPr>
+            </w:pPr>
+            <w:r>
+              <w:rPr>
+                <w:rFonts w:eastAsia="Calibri"/>
+                <w:sz w:val="26"/>
+                <w:szCs w:val="26"/>
+              </w:rPr>
+              <w:t>A táblázat akármelyik sorára kattintva meg tudjuk nyitni az adott zálogház adatlapját, ahol meg tudjuk nézni az eladó termékeket, illetve fel tudjuk venni a céggel a kapcsolatot hitelkérés céljából.</w:t>
+            </w:r>
+          </w:p>
+          <w:p>
+            <w:pPr>
+              <w:spacing w:after="0" w:line="240" w:lineRule="auto"/>
+              <w:rPr>
+                <w:sz w:val="26"/>
+                <w:szCs w:val="26"/>
+              </w:rPr>
+            </w:pPr>
+            <w:r>
+              <w:rPr>
+                <w:rFonts w:eastAsia="Calibri"/>
+                <w:sz w:val="26"/>
+                <w:szCs w:val="26"/>
+                <w:u w:val="single"/>
+              </w:rPr>
+              <w:t>Funkciók</w:t>
+            </w:r>
+          </w:p>
+          <w:p>
+            <w:pPr>
+              <w:pStyle w:val="Listaszerbekezds"/>
+              <w:numPr>
+                <w:ilvl w:val="0"/>
+                <w:numId w:val="1"/>
+              </w:numPr>
+              <w:spacing w:after="40" w:line="240" w:lineRule="auto"/>
+              <w:rPr>
+                <w:sz w:val="26"/>
+                <w:szCs w:val="26"/>
+              </w:rPr>
+            </w:pPr>
+            <w:r>
+              <w:rPr>
+                <w:rFonts w:eastAsia="Calibri"/>
+                <w:sz w:val="26"/>
+                <w:szCs w:val="26"/>
+              </w:rPr>
+              <w:t>Elemek szűrése</w:t>
+            </w:r>
+          </w:p>
+          <w:p>
+            <w:pPr>
+              <w:pStyle w:val="Listaszerbekezds"/>
+              <w:numPr>
+                <w:ilvl w:val="0"/>
+                <w:numId w:val="1"/>
+              </w:numPr>
+              <w:spacing w:after="40" w:line="240" w:lineRule="auto"/>
+              <w:rPr>
+                <w:sz w:val="26"/>
+                <w:szCs w:val="26"/>
+              </w:rPr>
+            </w:pPr>
+            <w:r>
+              <w:rPr>
+                <w:rFonts w:eastAsia="Calibri"/>
+                <w:sz w:val="26"/>
+                <w:szCs w:val="26"/>
+              </w:rPr>
+              <w:t>Sorba rendezés oszlopok alapján.</w:t>
+            </w:r>
+            <w:r>
+              <w:rPr>
+                <w:rFonts w:eastAsia="Calibri"/>
+                <w:sz w:val="26"/>
+                <w:szCs w:val="26"/>
+              </w:rPr>
+              <w:br/>
+            </w:r>
+          </w:p>
+          <w:p>
+            <w:pPr>
+              <w:spacing w:after="40" w:line="240" w:lineRule="auto"/>
+              <w:rPr>
+                <w:sz w:val="26"/>
+                <w:szCs w:val="26"/>
+              </w:rPr>
+            </w:pPr>
+          </w:p>
+          <w:p>
+            <w:pPr>
+              <w:spacing w:after="0" w:line="240" w:lineRule="auto"/>
+              <w:rPr>
+                <w:sz w:val="24"/>
+                <w:szCs w:val="24"/>
+              </w:rPr>
+            </w:pPr>
+            <w:r>
+              <w:rPr>
+                <w:rFonts w:eastAsia="Calibri"/>
+                <w:sz w:val="24"/>
+                <w:szCs w:val="24"/>
+                <w:u w:val="single"/>
+              </w:rPr>
+              <w:t>A zálogházak megtekinthető adatai:</w:t>
+            </w:r>
+          </w:p>
+          <w:p>
+            <w:pPr>
+              <w:pStyle w:val="Listaszerbekezds"/>
+              <w:numPr>
+                <w:ilvl w:val="0"/>
+                <w:numId w:val="1"/>
+              </w:numPr>
+              <w:spacing w:after="0" w:line="240" w:lineRule="auto"/>
+              <w:rPr>
+                <w:sz w:val="24"/>
+                <w:szCs w:val="24"/>
+              </w:rPr>
+            </w:pPr>
+            <w:r>
+              <w:rPr>
+                <w:rFonts w:eastAsia="Calibri"/>
+                <w:sz w:val="24"/>
+                <w:szCs w:val="24"/>
+              </w:rPr>
+              <w:t>Név</w:t>
+            </w:r>
+          </w:p>
+          <w:p>
+            <w:pPr>
+              <w:pStyle w:val="Listaszerbekezds"/>
+              <w:numPr>
+                <w:ilvl w:val="0"/>
+                <w:numId w:val="1"/>
+              </w:numPr>
+              <w:spacing w:after="0" w:line="240" w:lineRule="auto"/>
+              <w:rPr>
+                <w:sz w:val="24"/>
+                <w:szCs w:val="24"/>
+              </w:rPr>
+            </w:pPr>
+            <w:r>
+              <w:rPr>
+                <w:rFonts w:eastAsia="Calibri"/>
+                <w:sz w:val="24"/>
+                <w:szCs w:val="24"/>
+              </w:rPr>
+              <w:t>Fénykép</w:t>
+            </w:r>
+          </w:p>
+          <w:p>
+            <w:pPr>
+              <w:pStyle w:val="Listaszerbekezds"/>
+              <w:numPr>
+                <w:ilvl w:val="0"/>
+                <w:numId w:val="1"/>
+              </w:numPr>
+              <w:spacing w:after="0" w:line="240" w:lineRule="auto"/>
+              <w:rPr>
+                <w:sz w:val="24"/>
+                <w:szCs w:val="24"/>
+              </w:rPr>
+            </w:pPr>
+            <w:r>
+              <w:rPr>
+                <w:rFonts w:eastAsia="Calibri"/>
+                <w:sz w:val="24"/>
+                <w:szCs w:val="24"/>
+              </w:rPr>
+              <w:t>Hely</w:t>
+            </w:r>
+          </w:p>
+          <w:p>
+            <w:pPr>
+              <w:pStyle w:val="Listaszerbekezds"/>
+              <w:numPr>
+                <w:ilvl w:val="0"/>
+                <w:numId w:val="1"/>
+              </w:numPr>
+              <w:spacing w:after="0" w:line="240" w:lineRule="auto"/>
+              <w:rPr>
+                <w:sz w:val="24"/>
+                <w:szCs w:val="24"/>
+              </w:rPr>
+            </w:pPr>
+            <w:r>
+              <w:rPr>
+                <w:rFonts w:eastAsia="Calibri"/>
+                <w:sz w:val="24"/>
+                <w:szCs w:val="24"/>
+              </w:rPr>
+              <w:t>Telefon</w:t>
+            </w:r>
+          </w:p>
+          <w:p>
+            <w:pPr>
+              <w:pStyle w:val="Listaszerbekezds"/>
+              <w:numPr>
+                <w:ilvl w:val="0"/>
+                <w:numId w:val="1"/>
+              </w:numPr>
+              <w:spacing w:after="0" w:line="240" w:lineRule="auto"/>
+              <w:rPr>
+                <w:sz w:val="24"/>
+                <w:szCs w:val="24"/>
+              </w:rPr>
+            </w:pPr>
+            <w:r>
+              <w:rPr>
+                <w:rFonts w:eastAsia="Calibri"/>
+                <w:sz w:val="24"/>
+                <w:szCs w:val="24"/>
+              </w:rPr>
+              <w:t>Email</w:t>
+            </w:r>
+          </w:p>
+          <w:p>
+            <w:pPr>
+              <w:pStyle w:val="Listaszerbekezds"/>
+              <w:numPr>
+                <w:ilvl w:val="0"/>
+                <w:numId w:val="1"/>
+              </w:numPr>
+              <w:spacing w:after="0" w:line="240" w:lineRule="auto"/>
+              <w:rPr>
+                <w:sz w:val="24"/>
+                <w:szCs w:val="24"/>
+              </w:rPr>
+            </w:pPr>
+            <w:r>
+              <w:rPr>
+                <w:rFonts w:eastAsia="Calibri"/>
+                <w:sz w:val="24"/>
+                <w:szCs w:val="24"/>
+              </w:rPr>
+              <w:t>Megjegyzés</w:t>
+            </w:r>
+          </w:p>
+          <w:p>
+            <w:pPr>
+              <w:spacing w:after="0" w:line="240" w:lineRule="auto"/>
+              <w:rPr>
+                <w:sz w:val="28"/>
+                <w:szCs w:val="28"/>
+                <w:u w:val="single"/>
+              </w:rPr>
+            </w:pPr>
+          </w:p>
+        </w:tc>
+      </w:tr>
+      <w:tr>
+        <w:tc>
+          <w:tcPr>
+            <w:tcW w:w="4593" w:type="dxa"/>
+            <w:tcBorders>
+              <w:top w:val="nil"/>
+              <w:left w:val="nil"/>
+              <w:bottom w:val="nil"/>
+            </w:tcBorders>
+          </w:tcPr>
+          <w:p>
+            <w:pPr>
+              <w:spacing w:after="0" w:line="240" w:lineRule="auto"/>
+              <w:jc w:val="center"/>
+              <w:rPr>
+                <w:sz w:val="28"/>
+                <w:szCs w:val="28"/>
+                <w:u w:val="single"/>
+              </w:rPr>
+            </w:pPr>
+            <w:r>
+              <w:rPr>
+                <w:sz w:val="28"/>
+                <w:szCs w:val="28"/>
+                <w:u w:val="single"/>
+              </w:rPr>
+              <w:lastRenderedPageBreak/>
+              <w:t>Kölcsönök</w:t>
+            </w:r>
+          </w:p>
+          <w:p>
+            <w:pPr>
+              <w:spacing w:after="0" w:line="240" w:lineRule="auto"/>
+              <w:rPr>
+                <w:sz w:val="24"/>
+                <w:szCs w:val="24"/>
+              </w:rPr>
+            </w:pPr>
+          </w:p>
+          <w:p>
+            <w:pPr>
+              <w:spacing w:after="120" w:line="240" w:lineRule="auto"/>
+              <w:rPr>
+                <w:sz w:val="26"/>
+                <w:szCs w:val="26"/>
+              </w:rPr>
+            </w:pPr>
+            <w:r>
+              <w:rPr>
+                <w:rFonts w:eastAsia="Calibri"/>
+                <w:sz w:val="26"/>
+                <w:szCs w:val="26"/>
+              </w:rPr>
+              <w:t>Táblázatos megjelenítés. Minden sor egy-egy kölcsönnek felel meg.</w:t>
+            </w:r>
+          </w:p>
+          <w:p>
+            <w:pPr>
+              <w:spacing w:after="120" w:line="240" w:lineRule="auto"/>
+              <w:rPr>
+                <w:sz w:val="26"/>
+                <w:szCs w:val="26"/>
+              </w:rPr>
+            </w:pPr>
+            <w:r>
+              <w:rPr>
+                <w:rFonts w:eastAsia="Calibri"/>
+                <w:sz w:val="26"/>
+                <w:szCs w:val="26"/>
+              </w:rPr>
+              <w:t>A táblázat akármelyik sorára kattintva meg tudjuk nyitni az adott kölcsön szerkeszthető adatlapját.</w:t>
+            </w:r>
+          </w:p>
+          <w:p>
+            <w:pPr>
+              <w:spacing w:after="0" w:line="240" w:lineRule="auto"/>
+              <w:rPr>
+                <w:sz w:val="26"/>
+                <w:szCs w:val="26"/>
+              </w:rPr>
+            </w:pPr>
+            <w:r>
+              <w:rPr>
+                <w:rFonts w:eastAsia="Calibri"/>
+                <w:sz w:val="26"/>
+                <w:szCs w:val="26"/>
+                <w:u w:val="single"/>
+              </w:rPr>
+              <w:t>Funkciók</w:t>
+            </w:r>
+          </w:p>
+          <w:p>
+            <w:pPr>
+              <w:pStyle w:val="Listaszerbekezds"/>
+              <w:numPr>
+                <w:ilvl w:val="0"/>
+                <w:numId w:val="1"/>
+              </w:numPr>
+              <w:spacing w:after="0" w:line="240" w:lineRule="auto"/>
+              <w:rPr>
+                <w:sz w:val="26"/>
+                <w:szCs w:val="26"/>
+              </w:rPr>
+            </w:pPr>
+            <w:r>
+              <w:rPr>
+                <w:rFonts w:eastAsia="Calibri"/>
+                <w:sz w:val="26"/>
+                <w:szCs w:val="26"/>
+              </w:rPr>
+              <w:t>Hozzáadás</w:t>
+            </w:r>
+          </w:p>
+          <w:p>
+            <w:pPr>
+              <w:pStyle w:val="Listaszerbekezds"/>
+              <w:numPr>
+                <w:ilvl w:val="0"/>
+                <w:numId w:val="1"/>
+              </w:numPr>
+              <w:spacing w:after="0" w:line="240" w:lineRule="auto"/>
+              <w:rPr>
+                <w:sz w:val="26"/>
+                <w:szCs w:val="26"/>
+              </w:rPr>
+            </w:pPr>
+            <w:r>
+              <w:rPr>
+                <w:rFonts w:eastAsia="Calibri"/>
+                <w:sz w:val="26"/>
+                <w:szCs w:val="26"/>
+              </w:rPr>
+              <w:t>Törlés</w:t>
+            </w:r>
+          </w:p>
+          <w:p>
+            <w:pPr>
+              <w:pStyle w:val="Listaszerbekezds"/>
+              <w:numPr>
+                <w:ilvl w:val="0"/>
+                <w:numId w:val="1"/>
+              </w:numPr>
+              <w:spacing w:after="0" w:line="240" w:lineRule="auto"/>
+              <w:rPr>
+                <w:sz w:val="26"/>
+                <w:szCs w:val="26"/>
+              </w:rPr>
+            </w:pPr>
+            <w:r>
+              <w:rPr>
+                <w:rFonts w:eastAsia="Calibri"/>
+                <w:sz w:val="26"/>
+                <w:szCs w:val="26"/>
+              </w:rPr>
+              <w:t>Adatok megtekintése</w:t>
+            </w:r>
+          </w:p>
+          <w:p>
+            <w:pPr>
+              <w:pStyle w:val="Listaszerbekezds"/>
+              <w:numPr>
+                <w:ilvl w:val="0"/>
+                <w:numId w:val="1"/>
+              </w:numPr>
+              <w:spacing w:after="40" w:line="240" w:lineRule="auto"/>
+              <w:ind w:left="714" w:hanging="357"/>
+              <w:rPr>
+                <w:sz w:val="26"/>
+                <w:szCs w:val="26"/>
+              </w:rPr>
+            </w:pPr>
+            <w:r>
+              <w:rPr>
+                <w:rFonts w:eastAsia="Calibri"/>
+                <w:sz w:val="26"/>
+                <w:szCs w:val="26"/>
+              </w:rPr>
+              <w:t>Adatok módosítása</w:t>
+            </w:r>
+          </w:p>
+          <w:p>
+            <w:pPr>
+              <w:spacing w:after="0" w:line="240" w:lineRule="auto"/>
+              <w:rPr>
+                <w:sz w:val="24"/>
+                <w:szCs w:val="24"/>
+              </w:rPr>
+            </w:pPr>
+          </w:p>
+          <w:p>
+            <w:pPr>
+              <w:spacing w:after="0" w:line="240" w:lineRule="auto"/>
+              <w:rPr>
+                <w:sz w:val="24"/>
+                <w:szCs w:val="24"/>
+              </w:rPr>
+            </w:pPr>
+            <w:r>
+              <w:rPr>
+                <w:rFonts w:eastAsia="Calibri"/>
+                <w:sz w:val="24"/>
+                <w:szCs w:val="24"/>
+                <w:u w:val="single"/>
+              </w:rPr>
+              <w:t>A kölcsönök felvihető adatai:</w:t>
+            </w:r>
+          </w:p>
+          <w:p>
+            <w:pPr>
+              <w:pStyle w:val="Listaszerbekezds"/>
+              <w:numPr>
+                <w:ilvl w:val="0"/>
+                <w:numId w:val="2"/>
+              </w:numPr>
+              <w:rPr>
+                <w:sz w:val="24"/>
+                <w:szCs w:val="24"/>
+              </w:rPr>
+            </w:pPr>
+            <w:r>
+              <w:rPr>
+                <w:rFonts w:eastAsia="Calibri"/>
+                <w:sz w:val="24"/>
+                <w:szCs w:val="24"/>
+              </w:rPr>
+              <w:t>Pénzösszeg</w:t>
+            </w:r>
+          </w:p>
+          <w:p>
+            <w:pPr>
+              <w:pStyle w:val="Listaszerbekezds"/>
+              <w:numPr>
+                <w:ilvl w:val="0"/>
+                <w:numId w:val="2"/>
+              </w:numPr>
+              <w:rPr>
+                <w:sz w:val="24"/>
+                <w:szCs w:val="24"/>
+              </w:rPr>
+            </w:pPr>
+            <w:r>
+              <w:rPr>
+                <w:rFonts w:eastAsia="Calibri"/>
+                <w:sz w:val="24"/>
+                <w:szCs w:val="24"/>
+              </w:rPr>
+              <w:t>Megkötés dátuma</w:t>
+            </w:r>
+          </w:p>
+          <w:p>
+            <w:pPr>
+              <w:pStyle w:val="Listaszerbekezds"/>
+              <w:numPr>
+                <w:ilvl w:val="0"/>
+                <w:numId w:val="2"/>
+              </w:numPr>
+              <w:rPr>
+                <w:sz w:val="24"/>
+                <w:szCs w:val="24"/>
+              </w:rPr>
+            </w:pPr>
+            <w:r>
+              <w:rPr>
+                <w:rFonts w:eastAsia="Calibri"/>
+                <w:sz w:val="24"/>
+                <w:szCs w:val="24"/>
+              </w:rPr>
+              <w:t>Lejárat dátuma</w:t>
+            </w:r>
+          </w:p>
+          <w:p>
+            <w:pPr>
+              <w:pStyle w:val="Listaszerbekezds"/>
+              <w:numPr>
+                <w:ilvl w:val="0"/>
+                <w:numId w:val="2"/>
+              </w:numPr>
+              <w:rPr>
+                <w:sz w:val="24"/>
+                <w:szCs w:val="24"/>
+              </w:rPr>
+            </w:pPr>
+            <w:r>
+              <w:rPr>
+                <w:rFonts w:eastAsia="Calibri"/>
+                <w:sz w:val="24"/>
+                <w:szCs w:val="24"/>
+              </w:rPr>
+              <w:t>Kamatszázalék</w:t>
+            </w:r>
+          </w:p>
+          <w:p>
+            <w:pPr>
+              <w:pStyle w:val="Listaszerbekezds"/>
+              <w:numPr>
+                <w:ilvl w:val="0"/>
+                <w:numId w:val="2"/>
+              </w:numPr>
+              <w:rPr>
+                <w:sz w:val="24"/>
+                <w:szCs w:val="24"/>
+              </w:rPr>
+            </w:pPr>
+            <w:r>
+              <w:rPr>
+                <w:rFonts w:eastAsia="Calibri"/>
+                <w:sz w:val="24"/>
+                <w:szCs w:val="24"/>
+              </w:rPr>
+              <w:t>Megjegyzés</w:t>
+            </w:r>
+          </w:p>
+        </w:tc>
+        <w:tc>
+          <w:tcPr>
+            <w:tcW w:w="4705" w:type="dxa"/>
+            <w:tcBorders>
+              <w:top w:val="nil"/>
+              <w:bottom w:val="nil"/>
+              <w:right w:val="nil"/>
+            </w:tcBorders>
+          </w:tcPr>
+          <w:p>
+            <w:pPr>
+              <w:spacing w:after="0" w:line="240" w:lineRule="auto"/>
+              <w:jc w:val="center"/>
+              <w:rPr>
+                <w:sz w:val="28"/>
+                <w:szCs w:val="28"/>
+                <w:u w:val="single"/>
+              </w:rPr>
+            </w:pPr>
+            <w:r>
+              <w:rPr>
+                <w:sz w:val="28"/>
+                <w:szCs w:val="28"/>
+                <w:u w:val="single"/>
+              </w:rPr>
+              <w:t>Adósságaim</w:t>
+            </w:r>
+          </w:p>
+          <w:p>
+            <w:pPr>
+              <w:spacing w:after="0" w:line="240" w:lineRule="auto"/>
+              <w:rPr>
+                <w:sz w:val="24"/>
+                <w:szCs w:val="24"/>
+              </w:rPr>
+            </w:pPr>
+          </w:p>
+          <w:p>
+            <w:pPr>
+              <w:spacing w:after="120" w:line="240" w:lineRule="auto"/>
+              <w:rPr>
+                <w:sz w:val="26"/>
+                <w:szCs w:val="26"/>
+              </w:rPr>
+            </w:pPr>
+            <w:r>
+              <w:rPr>
+                <w:rFonts w:eastAsia="Calibri"/>
+                <w:sz w:val="26"/>
+                <w:szCs w:val="26"/>
+              </w:rPr>
+              <w:t>Táblázatos megjelenítés. Minden sor egy-egy adósságnak felel meg.</w:t>
+            </w:r>
+          </w:p>
+          <w:p>
+            <w:pPr>
+              <w:spacing w:after="120" w:line="240" w:lineRule="auto"/>
+              <w:rPr>
+                <w:sz w:val="26"/>
+                <w:szCs w:val="26"/>
+              </w:rPr>
+            </w:pPr>
+            <w:r>
+              <w:rPr>
+                <w:rFonts w:eastAsia="Calibri"/>
+                <w:sz w:val="26"/>
+                <w:szCs w:val="26"/>
+              </w:rPr>
+              <w:t>A táblázat akármelyik sorára kattintva meg tudjuk nyitni az adott adósság adatlapját.</w:t>
+            </w:r>
+          </w:p>
+          <w:p>
+            <w:pPr>
+              <w:spacing w:after="0" w:line="240" w:lineRule="auto"/>
+              <w:rPr>
+                <w:sz w:val="26"/>
+                <w:szCs w:val="26"/>
+              </w:rPr>
+            </w:pPr>
+            <w:r>
+              <w:rPr>
+                <w:rFonts w:eastAsia="Calibri"/>
+                <w:sz w:val="26"/>
+                <w:szCs w:val="26"/>
+                <w:u w:val="single"/>
+              </w:rPr>
+              <w:t>Funkciók</w:t>
+            </w:r>
+          </w:p>
+          <w:p>
+            <w:pPr>
+              <w:pStyle w:val="Listaszerbekezds"/>
+              <w:numPr>
+                <w:ilvl w:val="0"/>
+                <w:numId w:val="1"/>
+              </w:numPr>
+              <w:spacing w:after="40" w:line="240" w:lineRule="auto"/>
+              <w:rPr>
+                <w:sz w:val="26"/>
+                <w:szCs w:val="26"/>
+              </w:rPr>
+            </w:pPr>
+            <w:r>
+              <w:rPr>
+                <w:rFonts w:eastAsia="Calibri"/>
+                <w:sz w:val="26"/>
+                <w:szCs w:val="26"/>
+              </w:rPr>
+              <w:t>Elemek szűrése</w:t>
+            </w:r>
+          </w:p>
+          <w:p>
+            <w:pPr>
+              <w:pStyle w:val="Listaszerbekezds"/>
+              <w:numPr>
+                <w:ilvl w:val="0"/>
+                <w:numId w:val="1"/>
+              </w:numPr>
+              <w:spacing w:after="40" w:line="240" w:lineRule="auto"/>
+              <w:rPr>
+                <w:sz w:val="26"/>
+                <w:szCs w:val="26"/>
+              </w:rPr>
+            </w:pPr>
+            <w:r>
+              <w:rPr>
+                <w:rFonts w:eastAsia="Calibri"/>
+                <w:sz w:val="26"/>
+                <w:szCs w:val="26"/>
+              </w:rPr>
+              <w:t>Sorba rendezés oszlopok alapján.</w:t>
+            </w:r>
+          </w:p>
+          <w:p>
+            <w:pPr>
+              <w:pStyle w:val="Listaszerbekezds"/>
+              <w:numPr>
+                <w:ilvl w:val="0"/>
+                <w:numId w:val="1"/>
+              </w:numPr>
+              <w:spacing w:after="40" w:line="240" w:lineRule="auto"/>
+              <w:rPr>
+                <w:sz w:val="26"/>
+                <w:szCs w:val="26"/>
+              </w:rPr>
+            </w:pPr>
+            <w:r>
+              <w:rPr>
+                <w:sz w:val="26"/>
+                <w:szCs w:val="26"/>
+              </w:rPr>
+              <w:t>Új hitel igénylése</w:t>
+            </w:r>
+          </w:p>
+          <w:p>
+            <w:pPr>
+              <w:spacing w:after="0" w:line="240" w:lineRule="auto"/>
+              <w:rPr>
+                <w:rFonts w:eastAsia="Calibri"/>
+                <w:sz w:val="24"/>
+                <w:szCs w:val="24"/>
+                <w:u w:val="single"/>
+              </w:rPr>
+            </w:pPr>
+          </w:p>
+          <w:p>
+            <w:pPr>
+              <w:spacing w:after="0" w:line="240" w:lineRule="auto"/>
+              <w:rPr>
+                <w:sz w:val="24"/>
+                <w:szCs w:val="24"/>
+              </w:rPr>
+            </w:pPr>
+            <w:r>
+              <w:rPr>
+                <w:rFonts w:eastAsia="Calibri"/>
+                <w:sz w:val="24"/>
+                <w:szCs w:val="24"/>
+                <w:u w:val="single"/>
+              </w:rPr>
+              <w:t>Az adósságok megtekinthető adatai:</w:t>
+            </w:r>
+          </w:p>
+          <w:p>
+            <w:pPr>
+              <w:pStyle w:val="Listaszerbekezds"/>
+              <w:numPr>
+                <w:ilvl w:val="0"/>
+                <w:numId w:val="2"/>
+              </w:numPr>
+              <w:rPr>
+                <w:sz w:val="24"/>
+                <w:szCs w:val="24"/>
+              </w:rPr>
+            </w:pPr>
+            <w:r>
+              <w:rPr>
+                <w:rFonts w:eastAsia="Calibri"/>
+                <w:sz w:val="24"/>
+                <w:szCs w:val="24"/>
+              </w:rPr>
+              <w:t>Pénzösszeg</w:t>
+            </w:r>
+          </w:p>
+          <w:p>
+            <w:pPr>
+              <w:pStyle w:val="Listaszerbekezds"/>
+              <w:numPr>
+                <w:ilvl w:val="0"/>
+                <w:numId w:val="2"/>
+              </w:numPr>
+              <w:rPr>
+                <w:sz w:val="24"/>
+                <w:szCs w:val="24"/>
+              </w:rPr>
+            </w:pPr>
+            <w:r>
+              <w:rPr>
+                <w:rFonts w:eastAsia="Calibri"/>
+                <w:sz w:val="24"/>
+                <w:szCs w:val="24"/>
+              </w:rPr>
+              <w:t>Megkötés dátuma</w:t>
+            </w:r>
+          </w:p>
+          <w:p>
+            <w:pPr>
+              <w:pStyle w:val="Listaszerbekezds"/>
+              <w:numPr>
+                <w:ilvl w:val="0"/>
+                <w:numId w:val="2"/>
+              </w:numPr>
+              <w:rPr>
+                <w:sz w:val="24"/>
+                <w:szCs w:val="24"/>
+              </w:rPr>
+            </w:pPr>
+            <w:r>
+              <w:rPr>
+                <w:rFonts w:eastAsia="Calibri"/>
+                <w:sz w:val="24"/>
+                <w:szCs w:val="24"/>
+              </w:rPr>
+              <w:t>Lejárat dátuma</w:t>
+            </w:r>
+          </w:p>
+          <w:p>
+            <w:pPr>
+              <w:pStyle w:val="Listaszerbekezds"/>
+              <w:numPr>
+                <w:ilvl w:val="0"/>
+                <w:numId w:val="2"/>
+              </w:numPr>
+              <w:rPr>
+                <w:sz w:val="24"/>
+                <w:szCs w:val="24"/>
+              </w:rPr>
+            </w:pPr>
+            <w:r>
+              <w:rPr>
+                <w:rFonts w:eastAsia="Calibri"/>
+                <w:sz w:val="24"/>
+                <w:szCs w:val="24"/>
+              </w:rPr>
+              <w:t>Kamatszázalék</w:t>
+            </w:r>
+          </w:p>
+          <w:p>
+            <w:pPr>
+              <w:pStyle w:val="Listaszerbekezds"/>
+              <w:numPr>
+                <w:ilvl w:val="0"/>
+                <w:numId w:val="2"/>
+              </w:numPr>
+              <w:rPr>
+                <w:sz w:val="24"/>
+                <w:szCs w:val="24"/>
+              </w:rPr>
+            </w:pPr>
+            <w:r>
+              <w:rPr>
+                <w:rFonts w:eastAsia="Calibri"/>
+                <w:sz w:val="24"/>
+                <w:szCs w:val="24"/>
+              </w:rPr>
+              <w:t>Megjegyzés</w:t>
+            </w:r>
+          </w:p>
+        </w:tc>
+      </w:tr>
+      <w:tr>
+        <w:tc>
+          <w:tcPr>
+            <w:tcW w:w="4593" w:type="dxa"/>
+            <w:tcBorders>
+              <w:top w:val="nil"/>
+              <w:left w:val="nil"/>
+              <w:bottom w:val="nil"/>
+            </w:tcBorders>
+          </w:tcPr>
+          <w:p>
+            <w:pPr>
+              <w:spacing w:after="0" w:line="240" w:lineRule="auto"/>
+              <w:jc w:val="center"/>
+              <w:rPr>
+                <w:sz w:val="28"/>
+                <w:szCs w:val="28"/>
+                <w:u w:val="single"/>
+              </w:rPr>
+            </w:pPr>
+            <w:r>
+              <w:rPr>
+                <w:sz w:val="28"/>
+                <w:szCs w:val="28"/>
+                <w:u w:val="single"/>
+              </w:rPr>
+              <w:t>Beállítások</w:t>
+            </w:r>
+          </w:p>
+          <w:p>
+            <w:pPr>
+              <w:spacing w:after="0" w:line="240" w:lineRule="auto"/>
+              <w:jc w:val="center"/>
+              <w:rPr>
+                <w:sz w:val="24"/>
+                <w:szCs w:val="24"/>
+              </w:rPr>
+            </w:pPr>
+            <w:r>
+              <w:rPr>
+                <w:sz w:val="24"/>
+                <w:szCs w:val="24"/>
+              </w:rPr>
+              <w:t>Különféle kategóriákra bontott beállítási lehetőségek tárháza.</w:t>
+            </w:r>
+          </w:p>
+          <w:p>
+            <w:pPr>
+              <w:spacing w:after="0" w:line="240" w:lineRule="auto"/>
+              <w:rPr>
+                <w:sz w:val="28"/>
+                <w:szCs w:val="28"/>
+                <w:u w:val="single"/>
+              </w:rPr>
+            </w:pPr>
+          </w:p>
+        </w:tc>
+        <w:tc>
+          <w:tcPr>
+            <w:tcW w:w="4705" w:type="dxa"/>
+            <w:tcBorders>
+              <w:top w:val="nil"/>
+              <w:bottom w:val="nil"/>
+              <w:right w:val="nil"/>
+            </w:tcBorders>
+          </w:tcPr>
+          <w:p>
+            <w:pPr>
+              <w:spacing w:after="0" w:line="240" w:lineRule="auto"/>
+              <w:jc w:val="center"/>
+              <w:rPr>
+                <w:sz w:val="28"/>
+                <w:szCs w:val="28"/>
+                <w:u w:val="single"/>
+              </w:rPr>
+            </w:pPr>
+            <w:r>
+              <w:rPr>
+                <w:sz w:val="28"/>
+                <w:szCs w:val="28"/>
+                <w:u w:val="single"/>
+              </w:rPr>
+              <w:t>Beállítások</w:t>
+            </w:r>
+          </w:p>
+          <w:p>
+            <w:pPr>
+              <w:spacing w:after="0" w:line="240" w:lineRule="auto"/>
+              <w:jc w:val="center"/>
+              <w:rPr>
+                <w:sz w:val="24"/>
+                <w:szCs w:val="24"/>
+              </w:rPr>
+            </w:pPr>
+            <w:r>
+              <w:rPr>
+                <w:sz w:val="24"/>
+                <w:szCs w:val="24"/>
+              </w:rPr>
+              <w:t>Különféle kategóriákra bontott beállítási lehetőségek tárháza.</w:t>
+            </w:r>
+          </w:p>
+          <w:p>
+            <w:pPr>
+              <w:spacing w:after="0" w:line="240" w:lineRule="auto"/>
+              <w:rPr>
+                <w:sz w:val="28"/>
+                <w:szCs w:val="28"/>
+                <w:u w:val="single"/>
+              </w:rPr>
+            </w:pPr>
+          </w:p>
+        </w:tc>
+      </w:tr>
+      <w:tr>
+        <w:trPr>
+          <w:trHeight w:val="500"/>
+        </w:trPr>
+        <w:tc>
+          <w:tcPr>
+            <w:tcW w:w="4593" w:type="dxa"/>
+            <w:tcBorders>
+              <w:top w:val="nil"/>
+              <w:left w:val="nil"/>
+              <w:bottom w:val="nil"/>
+            </w:tcBorders>
+          </w:tcPr>
+          <w:p>
+            <w:pPr>
+              <w:spacing w:after="0" w:line="240" w:lineRule="auto"/>
+              <w:jc w:val="center"/>
+              <w:rPr>
+                <w:sz w:val="28"/>
+                <w:szCs w:val="28"/>
+                <w:u w:val="single"/>
+              </w:rPr>
+            </w:pPr>
+            <w:r>
+              <w:rPr>
+                <w:sz w:val="28"/>
+                <w:szCs w:val="28"/>
+                <w:u w:val="single"/>
+              </w:rPr>
+              <w:t>Üzenetek</w:t>
+            </w:r>
+          </w:p>
+          <w:p>
+            <w:pPr>
+              <w:spacing w:after="0" w:line="240" w:lineRule="auto"/>
+              <w:jc w:val="center"/>
+              <w:rPr>
+                <w:sz w:val="28"/>
+                <w:szCs w:val="28"/>
+                <w:u w:val="single"/>
+              </w:rPr>
+            </w:pPr>
+            <w:r>
+              <w:rPr>
+                <w:sz w:val="24"/>
+                <w:szCs w:val="24"/>
+              </w:rPr>
+              <w:t>Táblázatos megjelenítés. Üzenetek küldése és fogadása.</w:t>
+            </w:r>
+          </w:p>
+        </w:tc>
+        <w:tc>
+          <w:tcPr>
+            <w:tcW w:w="4705" w:type="dxa"/>
+            <w:tcBorders>
+              <w:top w:val="nil"/>
+              <w:bottom w:val="nil"/>
+              <w:right w:val="nil"/>
+            </w:tcBorders>
+          </w:tcPr>
+          <w:p>
+            <w:pPr>
+              <w:spacing w:after="0" w:line="240" w:lineRule="auto"/>
+              <w:jc w:val="center"/>
+              <w:rPr>
+                <w:sz w:val="28"/>
+                <w:szCs w:val="28"/>
+                <w:u w:val="single"/>
+              </w:rPr>
+            </w:pPr>
+            <w:r>
+              <w:rPr>
+                <w:sz w:val="28"/>
+                <w:szCs w:val="28"/>
+                <w:u w:val="single"/>
+              </w:rPr>
+              <w:t>Üzenetek</w:t>
+            </w:r>
+          </w:p>
+          <w:p>
+            <w:pPr>
+              <w:spacing w:after="0" w:line="240" w:lineRule="auto"/>
+              <w:rPr>
+                <w:sz w:val="28"/>
+                <w:szCs w:val="28"/>
+                <w:u w:val="single"/>
+              </w:rPr>
+            </w:pPr>
+            <w:r>
+              <w:rPr>
+                <w:sz w:val="24"/>
+                <w:szCs w:val="24"/>
+              </w:rPr>
+              <w:t>Táblázatos megjelenítés. Üzenetek küldése és fogadása.</w:t>
+            </w:r>
+          </w:p>
+        </w:tc>
+      </w:tr>
+      <w:tr>
+        <w:tc>
+          <w:tcPr>
+            <w:tcW w:w="4593" w:type="dxa"/>
+            <w:tcBorders>
+              <w:top w:val="nil"/>
+              <w:left w:val="nil"/>
+              <w:bottom w:val="nil"/>
+            </w:tcBorders>
+          </w:tcPr>
+          <w:p>
+            <w:pPr>
+              <w:spacing w:after="0" w:line="240" w:lineRule="auto"/>
+              <w:rPr>
+                <w:rFonts w:ascii="Calibri" w:eastAsia="Calibri" w:hAnsi="Calibri"/>
+              </w:rPr>
+            </w:pPr>
+          </w:p>
+        </w:tc>
+        <w:tc>
+          <w:tcPr>
+            <w:tcW w:w="4705" w:type="dxa"/>
+            <w:tcBorders>
+              <w:top w:val="nil"/>
+              <w:bottom w:val="nil"/>
+              <w:right w:val="nil"/>
+            </w:tcBorders>
+          </w:tcPr>
+          <w:p>
+            <w:pPr>
+              <w:rPr>
+                <w:rFonts w:ascii="Calibri" w:eastAsia="Calibri" w:hAnsi="Calibri"/>
+              </w:rPr>
+            </w:pPr>
+          </w:p>
+        </w:tc>
+      </w:tr>
+    </w:tbl>
+    <w:p/>
+    <w:p/>
+    <w:p>
+      <w:pPr>
+        <w:spacing w:after="0" w:line="240" w:lineRule="auto"/>
+        <w:rPr>
+          <w:b/>
+          <w:sz w:val="48"/>
+        </w:rPr>
+      </w:pPr>
+      <w:r>
+        <w:rPr>
+          <w:b/>
+          <w:sz w:val="48"/>
+        </w:rPr>
+        <w:br w:type="page"/>
+      </w:r>
+    </w:p>
+    <w:p>
+      <w:pPr>
+        <w:spacing w:after="0"/>
+        <w:jc w:val="center"/>
+        <w:rPr>
+          <w:b/>
+          <w:sz w:val="48"/>
+        </w:rPr>
+      </w:pPr>
+      <w:r>
+        <w:rPr>
+          <w:b/>
+          <w:sz w:val="48"/>
+        </w:rPr>
+        <w:lastRenderedPageBreak/>
+        <w:t>Megjelenés</w:t>
+      </w:r>
+    </w:p>
+    <w:p>
+      <w:pPr>
+        <w:jc w:val="center"/>
+        <w:rPr>
+          <w:sz w:val="24"/>
+          <w:szCs w:val="24"/>
+        </w:rPr>
+      </w:pPr>
+      <w:r>
+        <w:rPr>
+          <w:noProof/>
+          <w:sz w:val="24"/>
+          <w:szCs w:val="24"/>
+        </w:rPr>
+        <w:drawing>
+          <wp:anchor distT="0" distB="0" distL="114300" distR="114300" simplePos="0" relativeHeight="251661312" behindDoc="1" locked="0" layoutInCell="1" allowOverlap="1">
+            <wp:simplePos x="0" y="0"/>
+            <wp:positionH relativeFrom="column">
+              <wp:posOffset>-318135</wp:posOffset>
+            </wp:positionH>
+            <wp:positionV relativeFrom="paragraph">
+              <wp:posOffset>3597910</wp:posOffset>
+            </wp:positionV>
+            <wp:extent cx="6404610" cy="3038475"/>
+            <wp:effectExtent l="76200" t="95250" r="53340" b="85725"/>
+            <wp:wrapTight wrapText="bothSides">
+              <wp:wrapPolygon edited="0">
+                <wp:start x="-257" y="-677"/>
+                <wp:lineTo x="-257" y="22209"/>
+                <wp:lineTo x="21780" y="22209"/>
+                <wp:lineTo x="21780" y="-677"/>
+                <wp:lineTo x="-257" y="-677"/>
+              </wp:wrapPolygon>
+            </wp:wrapTight>
+            <wp:docPr id="5" name="Kép 5"/>
+            <wp:cNvGraphicFramePr>
+              <a:graphicFrameLocks xmlns:a="http://schemas.openxmlformats.org/drawingml/2006/main" noChangeAspect="1"/>
+            </wp:cNvGraphicFramePr>
+            <a:graphic xmlns:a="http://schemas.openxmlformats.org/drawingml/2006/main">
+              <a:graphicData uri="http://schemas.openxmlformats.org/drawingml/2006/picture">
+                <pic:pic xmlns:pic="http://schemas.openxmlformats.org/drawingml/2006/picture">
+                  <pic:nvPicPr>
+                    <pic:cNvPr id="0" name="Picture 4"/>
+                    <pic:cNvPicPr>
+                      <a:picLocks noChangeAspect="1" noChangeArrowheads="1"/>
+                    </pic:cNvPicPr>
+                  </pic:nvPicPr>
+                  <pic:blipFill>
+                    <a:blip r:embed="rId8" cstate="print">
+                      <a:extLst>
+                        <a:ext uri="{28A0092B-C50C-407E-A947-70E740481C1C}">
+                          <a14:useLocalDpi xmlns:a14="http://schemas.microsoft.com/office/drawing/2010/main" val="0"/>
+                        </a:ext>
+                      </a:extLst>
+                    </a:blip>
+                    <a:srcRect/>
+                    <a:stretch>
+                      <a:fillRect/>
+                    </a:stretch>
+                  </pic:blipFill>
+                  <pic:spPr bwMode="auto">
+                    <a:xfrm>
+                      <a:off x="0" y="0"/>
+                      <a:ext cx="6404610" cy="3038475"/>
+                    </a:xfrm>
+                    <a:prstGeom prst="rect">
+                      <a:avLst/>
+                    </a:prstGeom>
+                    <a:noFill/>
+                    <a:ln w="6350">
+                      <a:solidFill>
+                        <a:schemeClr val="tx1"/>
+                      </a:solidFill>
+                    </a:ln>
+                    <a:effectLst>
+                      <a:outerShdw blurRad="63500" algn="ctr" rotWithShape="0">
+                        <a:prstClr val="black">
+                          <a:alpha val="40000"/>
+                        </a:prstClr>
+                      </a:outerShdw>
+                    </a:effectLst>
+                  </pic:spPr>
+                </pic:pic>
+              </a:graphicData>
+            </a:graphic>
+            <wp14:sizeRelH relativeFrom="margin">
+              <wp14:pctWidth>0</wp14:pctWidth>
+            </wp14:sizeRelH>
+            <wp14:sizeRelV relativeFrom="margin">
+              <wp14:pctHeight>0</wp14:pctHeight>
+            </wp14:sizeRelV>
+          </wp:anchor>
+        </w:drawing>
+      </w:r>
+      <w:r>
+        <w:rPr>
+          <w:noProof/>
+          <w:sz w:val="24"/>
+          <w:szCs w:val="24"/>
+        </w:rPr>
+        <w:drawing>
+          <wp:anchor distT="0" distB="0" distL="114300" distR="114300" simplePos="0" relativeHeight="251657216" behindDoc="1" locked="0" layoutInCell="1" allowOverlap="1">
+            <wp:simplePos x="0" y="0"/>
+            <wp:positionH relativeFrom="column">
+              <wp:posOffset>-328930</wp:posOffset>
+            </wp:positionH>
+            <wp:positionV relativeFrom="paragraph">
+              <wp:posOffset>397510</wp:posOffset>
+            </wp:positionV>
+            <wp:extent cx="6414770" cy="3095625"/>
+            <wp:effectExtent l="76200" t="95250" r="62230" b="85725"/>
+            <wp:wrapTight wrapText="bothSides">
+              <wp:wrapPolygon edited="0">
+                <wp:start x="-257" y="-665"/>
+                <wp:lineTo x="-257" y="22198"/>
+                <wp:lineTo x="21810" y="22198"/>
+                <wp:lineTo x="21810" y="-665"/>
+                <wp:lineTo x="-257" y="-665"/>
+              </wp:wrapPolygon>
+            </wp:wrapTight>
+            <wp:docPr id="2" name="Kép 2"/>
+            <wp:cNvGraphicFramePr>
+              <a:graphicFrameLocks xmlns:a="http://schemas.openxmlformats.org/drawingml/2006/main" noChangeAspect="1"/>
+            </wp:cNvGraphicFramePr>
+            <a:graphic xmlns:a="http://schemas.openxmlformats.org/drawingml/2006/main">
+              <a:graphicData uri="http://schemas.openxmlformats.org/drawingml/2006/picture">
+                <pic:pic xmlns:pic="http://schemas.openxmlformats.org/drawingml/2006/picture">
+                  <pic:nvPicPr>
+                    <pic:cNvPr id="0" name="Picture 1"/>
+                    <pic:cNvPicPr>
+                      <a:picLocks noChangeAspect="1" noChangeArrowheads="1"/>
+                    </pic:cNvPicPr>
+                  </pic:nvPicPr>
+                  <pic:blipFill>
+                    <a:blip r:embed="rId9" cstate="print">
+                      <a:extLst>
+                        <a:ext uri="{28A0092B-C50C-407E-A947-70E740481C1C}">
+                          <a14:useLocalDpi xmlns:a14="http://schemas.microsoft.com/office/drawing/2010/main" val="0"/>
+                        </a:ext>
+                      </a:extLst>
+                    </a:blip>
+                    <a:srcRect/>
+                    <a:stretch>
+                      <a:fillRect/>
+                    </a:stretch>
+                  </pic:blipFill>
+                  <pic:spPr bwMode="auto">
+                    <a:xfrm>
+                      <a:off x="0" y="0"/>
+                      <a:ext cx="6414770" cy="3095625"/>
+                    </a:xfrm>
+                    <a:prstGeom prst="rect">
+                      <a:avLst/>
+                    </a:prstGeom>
+                    <a:noFill/>
+                    <a:ln w="6350">
+                      <a:solidFill>
+                        <a:schemeClr val="tx1"/>
+                      </a:solidFill>
+                    </a:ln>
+                    <a:effectLst>
+                      <a:outerShdw blurRad="63500" algn="ctr" rotWithShape="0">
+                        <a:prstClr val="black">
+                          <a:alpha val="40000"/>
+                        </a:prstClr>
+                      </a:outerShdw>
+                    </a:effectLst>
+                  </pic:spPr>
+                </pic:pic>
+              </a:graphicData>
+            </a:graphic>
+            <wp14:sizeRelH relativeFrom="margin">
+              <wp14:pctWidth>0</wp14:pctWidth>
+            </wp14:sizeRelH>
+            <wp14:sizeRelV relativeFrom="margin">
+              <wp14:pctHeight>0</wp14:pctHeight>
+            </wp14:sizeRelV>
+          </wp:anchor>
+        </w:drawing>
+      </w:r>
+      <w:r>
+        <w:rPr>
+          <w:sz w:val="24"/>
+          <w:szCs w:val="24"/>
+        </w:rPr>
+        <w:t>(</w:t>
+      </w:r>
+      <w:proofErr w:type="spellStart"/>
+      <w:r>
+        <w:rPr>
+          <w:sz w:val="24"/>
+          <w:szCs w:val="24"/>
+        </w:rPr>
+        <w:t>továbbfejlesztendő</w:t>
+      </w:r>
+      <w:proofErr w:type="spellEnd"/>
+      <w:r>
+        <w:rPr>
+          <w:sz w:val="24"/>
+          <w:szCs w:val="24"/>
+        </w:rPr>
+        <w:t xml:space="preserve"> </w:t>
+      </w:r>
+      <w:r>
+        <w:rPr>
+          <w:sz w:val="24"/>
+          <w:szCs w:val="24"/>
+        </w:rPr>
+        <w:t>demó</w:t>
+      </w:r>
+      <w:r>
+        <w:rPr>
+          <w:sz w:val="24"/>
+          <w:szCs w:val="24"/>
+        </w:rPr>
+        <w:t xml:space="preserve"> változat)</w:t>
+      </w:r>
       <w:bookmarkStart w:id="0" w:name="_GoBack"/>
       <w:bookmarkEnd w:id="0"/>
     </w:p>
-    <w:p/>
+    <w:p>
+      <w:pPr>
+        <w:rPr>
+          <w:sz w:val="24"/>
+          <w:szCs w:val="24"/>
+        </w:rPr>
+      </w:pPr>
+    </w:p>
     <w:sectPr>
-      <w:headerReference w:type="even" r:id="rId8"/>
-      <w:headerReference w:type="default" r:id="rId9"/>
-      <w:headerReference w:type="first" r:id="rId10"/>
+      <w:headerReference w:type="even" r:id="rId10"/>
+      <w:headerReference w:type="default" r:id="rId11"/>
+      <w:headerReference w:type="first" r:id="rId12"/>
       <w:pgSz w:w="11906" w:h="16838"/>
       <w:pgMar w:top="765" w:right="1417" w:bottom="1417" w:left="1417" w:header="708" w:footer="0" w:gutter="0"/>
       <w:cols w:space="708"/>

</xml_diff>

<commit_message>
LoanPopup – End of Lesson
</commit_message>
<xml_diff>
--- a/[Developer]/Feladatspecifikáció v2.docx
+++ b/[Developer]/Feladatspecifikáció v2.docx
@@ -2098,6 +2098,7 @@
               <w:spacing w:after="0" w:line="240" w:lineRule="auto"/>
               <w:jc w:val="center"/>
               <w:rPr>
+                <w:b/>
                 <w:sz w:val="28"/>
                 <w:szCs w:val="28"/>
                 <w:u w:val="single"/>
@@ -2105,6 +2106,7 @@
             </w:pPr>
             <w:r>
               <w:rPr>
+                <w:b/>
                 <w:sz w:val="28"/>
                 <w:szCs w:val="28"/>
                 <w:u w:val="single"/>
@@ -2562,6 +2564,7 @@
               <w:spacing w:after="0" w:line="240" w:lineRule="auto"/>
               <w:jc w:val="center"/>
               <w:rPr>
+                <w:b/>
                 <w:sz w:val="28"/>
                 <w:szCs w:val="28"/>
                 <w:u w:val="single"/>
@@ -2569,6 +2572,7 @@
             </w:pPr>
             <w:r>
               <w:rPr>
+                <w:b/>
                 <w:sz w:val="28"/>
                 <w:szCs w:val="28"/>
                 <w:u w:val="single"/>
@@ -2875,6 +2879,7 @@
               <w:spacing w:after="0" w:line="240" w:lineRule="auto"/>
               <w:jc w:val="center"/>
               <w:rPr>
+                <w:b/>
                 <w:sz w:val="28"/>
                 <w:szCs w:val="28"/>
                 <w:u w:val="single"/>
@@ -2882,6 +2887,7 @@
             </w:pPr>
             <w:r>
               <w:rPr>
+                <w:b/>
                 <w:sz w:val="28"/>
                 <w:szCs w:val="28"/>
                 <w:u w:val="single"/>
@@ -3187,6 +3193,7 @@
               <w:spacing w:after="0" w:line="240" w:lineRule="auto"/>
               <w:jc w:val="center"/>
               <w:rPr>
+                <w:b/>
                 <w:sz w:val="28"/>
                 <w:szCs w:val="28"/>
                 <w:u w:val="single"/>
@@ -3194,6 +3201,7 @@
             </w:pPr>
             <w:r>
               <w:rPr>
+                <w:b/>
                 <w:sz w:val="28"/>
                 <w:szCs w:val="28"/>
                 <w:u w:val="single"/>
@@ -3478,6 +3486,7 @@
               <w:spacing w:after="0" w:line="240" w:lineRule="auto"/>
               <w:jc w:val="center"/>
               <w:rPr>
+                <w:b/>
                 <w:sz w:val="28"/>
                 <w:szCs w:val="28"/>
                 <w:u w:val="single"/>
@@ -3485,6 +3494,7 @@
             </w:pPr>
             <w:r>
               <w:rPr>
+                <w:b/>
                 <w:sz w:val="28"/>
                 <w:szCs w:val="28"/>
                 <w:u w:val="single"/>
@@ -3534,6 +3544,7 @@
               <w:spacing w:after="0" w:line="240" w:lineRule="auto"/>
               <w:jc w:val="center"/>
               <w:rPr>
+                <w:b/>
                 <w:sz w:val="28"/>
                 <w:szCs w:val="28"/>
                 <w:u w:val="single"/>
@@ -3541,6 +3552,7 @@
             </w:pPr>
             <w:r>
               <w:rPr>
+                <w:b/>
                 <w:sz w:val="28"/>
                 <w:szCs w:val="28"/>
                 <w:u w:val="single"/>
@@ -3595,6 +3607,7 @@
               <w:spacing w:after="0" w:line="240" w:lineRule="auto"/>
               <w:jc w:val="center"/>
               <w:rPr>
+                <w:b/>
                 <w:sz w:val="28"/>
                 <w:szCs w:val="28"/>
                 <w:u w:val="single"/>
@@ -3602,6 +3615,7 @@
             </w:pPr>
             <w:r>
               <w:rPr>
+                <w:b/>
                 <w:sz w:val="28"/>
                 <w:szCs w:val="28"/>
                 <w:u w:val="single"/>
@@ -3642,13 +3656,16 @@
               <w:spacing w:after="0" w:line="240" w:lineRule="auto"/>
               <w:jc w:val="center"/>
               <w:rPr>
+                <w:b/>
                 <w:sz w:val="28"/>
                 <w:szCs w:val="28"/>
                 <w:u w:val="single"/>
               </w:rPr>
             </w:pPr>
-            <w:r>
-              <w:rPr>
+            <w:bookmarkStart w:id="0" w:name="_GoBack"/>
+            <w:r>
+              <w:rPr>
+                <w:b/>
                 <w:sz w:val="28"/>
                 <w:szCs w:val="28"/>
                 <w:u w:val="single"/>
@@ -3656,6 +3673,7 @@
               <w:t>Üzenetek</w:t>
             </w:r>
           </w:p>
+          <w:bookmarkEnd w:id="0"/>
           <w:p>
             <w:pPr>
               <w:spacing w:after="0" w:line="240" w:lineRule="auto"/>
@@ -3793,8 +3811,6 @@
         </w:rPr>
         <w:t>Az oldal színeinek személyre szabása a beállításokban</w:t>
       </w:r>
-      <w:bookmarkStart w:id="0" w:name="_GoBack"/>
-      <w:bookmarkEnd w:id="0"/>
     </w:p>
     <w:sectPr>
       <w:headerReference w:type="even" r:id="rId8"/>

</xml_diff>